<commit_message>
Update on the Doc
</commit_message>
<xml_diff>
--- a/Project Documentation.docx
+++ b/Project Documentation.docx
@@ -217,7 +217,63 @@
     </w:p>
     <w:p>
       <w:r>
-        <w:t>Healthcare systems worldwide face significant challenges, including increasing patient volumes, limited medical resources, and delays in diagnosis. Traditional diagnostic approaches rely on periodic physical check-ups and laboratory testing, often resulting in delayed detection of medical conditions. These delays can lead to disease progression and more complex treatment requirements, placing additional burdens on healthcare infrastructures. In response, digital health innovations have introduced real-time health monitoring solutions that enable early detection and intervention, improving patient outcomes and optimizing healthcare resources. The integration of artificial intelligence (AI) and Internet of Things (IoT) in medical diagnostics has significantly advanced global healthcare, facilitating remote patient monitoring and predictive analytics.</w:t>
+        <w:t xml:space="preserve">Healthcare systems worldwide face significant challenges, including increasing patient volumes, limited medical resources, and delays in diagnosis. Traditional diagnostic approaches rely on periodic physical check-ups and laboratory testing, often resulting in delayed detection of medical conditions. These delays can lead to disease progression and more complex treatment requirements, placing additional burdens on healthcare infrastructures. In response, digital health innovations have introduced real-time health monitoring solutions that enable early detection and intervention, improving patient outcomes and optimizing healthcare resources. </w:t>
+      </w:r>
+      <w:r>
+        <w:rPr>
+          <w:noProof/>
+        </w:rPr>
+        <w:drawing>
+          <wp:inline distT="0" distB="0" distL="0" distR="0" wp14:anchorId="2204770D" wp14:editId="23B472C0">
+            <wp:extent cx="5943600" cy="2590800"/>
+            <wp:effectExtent l="0" t="0" r="0" b="0"/>
+            <wp:docPr id="532332208" name="Picture 1"/>
+            <wp:cNvGraphicFramePr>
+              <a:graphicFrameLocks xmlns:a="http://schemas.openxmlformats.org/drawingml/2006/main" noChangeAspect="1"/>
+            </wp:cNvGraphicFramePr>
+            <a:graphic xmlns:a="http://schemas.openxmlformats.org/drawingml/2006/main">
+              <a:graphicData uri="http://schemas.openxmlformats.org/drawingml/2006/picture">
+                <pic:pic xmlns:pic="http://schemas.openxmlformats.org/drawingml/2006/picture">
+                  <pic:nvPicPr>
+                    <pic:cNvPr id="0" name="Picture 3"/>
+                    <pic:cNvPicPr>
+                      <a:picLocks noChangeAspect="1" noChangeArrowheads="1"/>
+                    </pic:cNvPicPr>
+                  </pic:nvPicPr>
+                  <pic:blipFill>
+                    <a:blip r:embed="rId5" cstate="print">
+                      <a:extLst>
+                        <a:ext uri="{28A0092B-C50C-407E-A947-70E740481C1C}">
+                          <a14:useLocalDpi xmlns:a14="http://schemas.microsoft.com/office/drawing/2010/main" val="0"/>
+                        </a:ext>
+                      </a:extLst>
+                    </a:blip>
+                    <a:srcRect/>
+                    <a:stretch>
+                      <a:fillRect/>
+                    </a:stretch>
+                  </pic:blipFill>
+                  <pic:spPr bwMode="auto">
+                    <a:xfrm>
+                      <a:off x="0" y="0"/>
+                      <a:ext cx="5943600" cy="2590800"/>
+                    </a:xfrm>
+                    <a:prstGeom prst="rect">
+                      <a:avLst/>
+                    </a:prstGeom>
+                    <a:noFill/>
+                    <a:ln>
+                      <a:noFill/>
+                    </a:ln>
+                  </pic:spPr>
+                </pic:pic>
+              </a:graphicData>
+            </a:graphic>
+          </wp:inline>
+        </w:drawing>
+      </w:r>
+      <w:r>
+        <w:t>The integration of artificial intelligence (AI) and Internet of Things (IoT) in medical diagnostics has significantly advanced global healthcare, facilitating remote patient monitoring and predictive analytics.</w:t>
       </w:r>
     </w:p>
     <w:p>
@@ -237,7 +293,11 @@
     </w:p>
     <w:p>
       <w:r>
-        <w:t xml:space="preserve">In many regions with limited healthcare access, including remote and underserved areas, diagnostic delays are even more pronounced. Many patients only consult medical professionals sporadically due to logistical and financial constraints. In Kenya, for instance, the doctor-to-patient ratio remains far below the World Health Organization (WHO) recommendation, further complicating timely medical attention. The development and implementation of a </w:t>
+        <w:t>In many regions with limited healthcare access, including remote and underserved areas, diagnostic delays are even more pronounced. Many patients only consult medical professionals sporadically due to logistical and financial constraints. In Kenya, for instance, the doctor-to-</w:t>
+      </w:r>
+      <w:r>
+        <w:lastRenderedPageBreak/>
+        <w:t xml:space="preserve">patient ratio remains far below the World Health Organization (WHO) recommendation, further complicating timely medical attention. The development and implementation of a </w:t>
       </w:r>
       <w:r>
         <w:t xml:space="preserve">Real-Time Medical Checks Diagnostic System </w:t>
@@ -269,11 +329,7 @@
     </w:p>
     <w:p>
       <w:r>
-        <w:t xml:space="preserve">The traditional medical diagnosis process relies heavily on scheduled check-ups and laboratory-based diagnostics, leading to delayed detection of potential health complications. Limited healthcare access, high patient-to-doctor ratios, and the lack of real-time monitoring contribute to worsening health conditions before intervention occurs. This project seeks to address these </w:t>
-      </w:r>
-      <w:r>
-        <w:lastRenderedPageBreak/>
-        <w:t xml:space="preserve">gaps by developing a </w:t>
+        <w:t xml:space="preserve">The traditional medical diagnosis process relies heavily on scheduled check-ups and laboratory-based diagnostics, leading to delayed detection of potential health complications. Limited healthcare access, high patient-to-doctor ratios, and the lack of real-time monitoring contribute to worsening health conditions before intervention occurs. This project seeks to address these gaps by developing a </w:t>
       </w:r>
       <w:r>
         <w:t xml:space="preserve">Real-Time Medical Checks Diagnostic System </w:t>
@@ -444,6 +500,7 @@
         </w:numPr>
       </w:pPr>
       <w:r>
+        <w:lastRenderedPageBreak/>
         <w:t>How can AI be leveraged to enhance diagnostic accuracy and predict potential health issues?</w:t>
       </w:r>
     </w:p>
@@ -490,7 +547,6 @@
           <w:b/>
           <w:bCs/>
         </w:rPr>
-        <w:lastRenderedPageBreak/>
         <w:t>1.4 Justification</w:t>
       </w:r>
     </w:p>
@@ -629,6 +685,7 @@
           <w:b/>
           <w:bCs/>
         </w:rPr>
+        <w:lastRenderedPageBreak/>
         <w:t>Limitations:</w:t>
       </w:r>
     </w:p>
@@ -798,6 +855,7 @@
     </w:p>
     <w:p>
       <w:r>
+        <w:lastRenderedPageBreak/>
         <w:t>The Internet of Things (IoT) has been pivotal in advancing real-time health monitoring systems. IoT facilitates the interconnection of sensor devices, enabling seamless data transfer to centralized systems where analysis can be performed in real time. Protocols such as MQTT and CoAP ensure efficient data transmission even in bandwidth-limited environments.</w:t>
       </w:r>
     </w:p>
@@ -820,7 +878,6 @@
           <w:b/>
           <w:bCs/>
         </w:rPr>
-        <w:lastRenderedPageBreak/>
         <w:t>2.4 Challenges in Implementing Real-Time Medical Diagnostics</w:t>
       </w:r>
     </w:p>
@@ -949,6 +1006,7 @@
     </w:p>
     <w:p>
       <w:r>
+        <w:lastRenderedPageBreak/>
         <w:t xml:space="preserve">In summary, the literature indicates substantial benefits of real-time monitoring combined with AI for early diagnosis and healthcare efficiency. However, gaps remain in addressing data accuracy, system integration, and user trust. These research gaps form the basis for the development of the </w:t>
       </w:r>
       <w:r>
@@ -986,7 +1044,6 @@
           <w:sz w:val="28"/>
           <w:szCs w:val="28"/>
         </w:rPr>
-        <w:lastRenderedPageBreak/>
         <w:t>Chapter 3: Methodology</w:t>
       </w:r>
     </w:p>
@@ -1116,6 +1173,7 @@
           <w:b/>
           <w:bCs/>
         </w:rPr>
+        <w:lastRenderedPageBreak/>
         <w:t>Design and Prototyping:</w:t>
       </w:r>
       <w:r>
@@ -1191,7 +1249,6 @@
           <w:b/>
           <w:bCs/>
         </w:rPr>
-        <w:lastRenderedPageBreak/>
         <w:t>3.3 Data Collection Methods</w:t>
       </w:r>
     </w:p>
@@ -1352,6 +1409,7 @@
           <w:b/>
           <w:bCs/>
         </w:rPr>
+        <w:lastRenderedPageBreak/>
         <w:t>User Interface:</w:t>
       </w:r>
       <w:r>
@@ -1435,7 +1493,15 @@
         <w:t>Frameworks:</w:t>
       </w:r>
       <w:r>
-        <w:t xml:space="preserve"> PyTorch for machine learning, and React or Angular for the user interface.</w:t>
+        <w:t xml:space="preserve"> </w:t>
+      </w:r>
+      <w:proofErr w:type="spellStart"/>
+      <w:r>
+        <w:t>PyTorch</w:t>
+      </w:r>
+      <w:proofErr w:type="spellEnd"/>
+      <w:r>
+        <w:t xml:space="preserve"> for machine learning, and React or Angular for the user interface.</w:t>
       </w:r>
     </w:p>
     <w:p>
@@ -1453,7 +1519,15 @@
         <w:t>Testing Tools:</w:t>
       </w:r>
       <w:r>
-        <w:t xml:space="preserve"> Automated testing frameworks (e.g., Selenium for UI testing, PyTest for backend testing) will be employed to ensure system reliability and performance.</w:t>
+        <w:t xml:space="preserve"> Automated testing frameworks (e.g., Selenium for UI testing, </w:t>
+      </w:r>
+      <w:proofErr w:type="spellStart"/>
+      <w:r>
+        <w:t>PyTest</w:t>
+      </w:r>
+      <w:proofErr w:type="spellEnd"/>
+      <w:r>
+        <w:t xml:space="preserve"> for backend testing) will be employed to ensure system reliability and performance.</w:t>
       </w:r>
     </w:p>
     <w:p>
@@ -1468,7 +1542,6 @@
           <w:b/>
           <w:bCs/>
         </w:rPr>
-        <w:lastRenderedPageBreak/>
         <w:t>Version Control and Collaboration:</w:t>
       </w:r>
       <w:r>
@@ -1610,6 +1683,7 @@
           <w:b/>
           <w:bCs/>
         </w:rPr>
+        <w:lastRenderedPageBreak/>
         <w:t>Performance Metrics:</w:t>
       </w:r>
       <w:r>
@@ -1677,12 +1751,9 @@
       </w:r>
     </w:p>
     <w:p/>
-    <w:p/>
-    <w:p>
-      <w:r>
-        <w:pict w14:anchorId="304FDAFE">
-          <v:rect id="_x0000_i1045" style="width:0;height:1.5pt" o:hralign="center" o:hrstd="t" o:hr="t" fillcolor="#a0a0a0" stroked="f"/>
-        </w:pict>
+    <w:p>
+      <w:r>
+        <w:t xml:space="preserve"> </w:t>
       </w:r>
     </w:p>
     <w:p>
@@ -1702,7 +1773,6 @@
           <w:sz w:val="28"/>
           <w:szCs w:val="28"/>
         </w:rPr>
-        <w:lastRenderedPageBreak/>
         <w:t>Chapter 4: System Analysis and Design</w:t>
       </w:r>
     </w:p>
@@ -1807,6 +1877,7 @@
           <w:b/>
           <w:bCs/>
         </w:rPr>
+        <w:lastRenderedPageBreak/>
         <w:t>Technical Feasibility:</w:t>
       </w:r>
       <w:r>
@@ -1897,7 +1968,6 @@
           <w:sz w:val="26"/>
           <w:szCs w:val="26"/>
         </w:rPr>
-        <w:lastRenderedPageBreak/>
         <w:t>4.3 Requirements Elicitation</w:t>
       </w:r>
     </w:p>
@@ -2043,6 +2113,7 @@
         </w:numPr>
       </w:pPr>
       <w:r>
+        <w:lastRenderedPageBreak/>
         <w:t>Deduce system performance requirements, including response times and data accuracy benchmarks.</w:t>
       </w:r>
     </w:p>
@@ -2110,7 +2181,15 @@
         <w:t>Processing:</w:t>
       </w:r>
       <w:r>
-        <w:t xml:space="preserve"> The system utilizes AI-driven analytics (implemented in Python using PyTorch) to analyze the input data for anomalies and generate diagnostic insights.</w:t>
+        <w:t xml:space="preserve"> The system utilizes AI-driven analytics (implemented in Python using </w:t>
+      </w:r>
+      <w:proofErr w:type="spellStart"/>
+      <w:r>
+        <w:t>PyTorch</w:t>
+      </w:r>
+      <w:proofErr w:type="spellEnd"/>
+      <w:r>
+        <w:t>) to analyze the input data for anomalies and generate diagnostic insights.</w:t>
       </w:r>
     </w:p>
     <w:p>
@@ -2125,7 +2204,6 @@
           <w:b/>
           <w:bCs/>
         </w:rPr>
-        <w:lastRenderedPageBreak/>
         <w:t>Output:</w:t>
       </w:r>
       <w:r>
@@ -2212,6 +2290,58 @@
     </w:p>
     <w:p>
       <w:pPr>
+        <w:ind w:left="360"/>
+      </w:pPr>
+      <w:r>
+        <w:rPr>
+          <w:noProof/>
+        </w:rPr>
+        <w:lastRenderedPageBreak/>
+        <w:drawing>
+          <wp:inline distT="0" distB="0" distL="0" distR="0" wp14:anchorId="232416CC" wp14:editId="672F7BFC">
+            <wp:extent cx="4867275" cy="2125273"/>
+            <wp:effectExtent l="0" t="0" r="0" b="8890"/>
+            <wp:docPr id="163226688" name="Picture 2"/>
+            <wp:cNvGraphicFramePr>
+              <a:graphicFrameLocks xmlns:a="http://schemas.openxmlformats.org/drawingml/2006/main" noChangeAspect="1"/>
+            </wp:cNvGraphicFramePr>
+            <a:graphic xmlns:a="http://schemas.openxmlformats.org/drawingml/2006/main">
+              <a:graphicData uri="http://schemas.openxmlformats.org/drawingml/2006/picture">
+                <pic:pic xmlns:pic="http://schemas.openxmlformats.org/drawingml/2006/picture">
+                  <pic:nvPicPr>
+                    <pic:cNvPr id="163226688" name="Picture 163226688"/>
+                    <pic:cNvPicPr/>
+                  </pic:nvPicPr>
+                  <pic:blipFill>
+                    <a:blip r:embed="rId6" cstate="print">
+                      <a:extLst>
+                        <a:ext uri="{28A0092B-C50C-407E-A947-70E740481C1C}">
+                          <a14:useLocalDpi xmlns:a14="http://schemas.microsoft.com/office/drawing/2010/main" val="0"/>
+                        </a:ext>
+                      </a:extLst>
+                    </a:blip>
+                    <a:stretch>
+                      <a:fillRect/>
+                    </a:stretch>
+                  </pic:blipFill>
+                  <pic:spPr>
+                    <a:xfrm>
+                      <a:off x="0" y="0"/>
+                      <a:ext cx="4966769" cy="2168717"/>
+                    </a:xfrm>
+                    <a:prstGeom prst="rect">
+                      <a:avLst/>
+                    </a:prstGeom>
+                  </pic:spPr>
+                </pic:pic>
+              </a:graphicData>
+            </a:graphic>
+          </wp:inline>
+        </w:drawing>
+      </w:r>
+    </w:p>
+    <w:p>
+      <w:pPr>
         <w:rPr>
           <w:b/>
           <w:bCs/>
@@ -2260,6 +2390,97 @@
     </w:p>
     <w:p>
       <w:pPr>
+        <w:ind w:left="1440"/>
+      </w:pPr>
+      <w:r>
+        <w:rPr>
+          <w:noProof/>
+        </w:rPr>
+        <w:drawing>
+          <wp:inline distT="0" distB="0" distL="0" distR="0" wp14:anchorId="0C47295F" wp14:editId="1161921F">
+            <wp:extent cx="5154627" cy="2302510"/>
+            <wp:effectExtent l="0" t="0" r="8255" b="2540"/>
+            <wp:docPr id="1367745878" name="Picture 3"/>
+            <wp:cNvGraphicFramePr>
+              <a:graphicFrameLocks xmlns:a="http://schemas.openxmlformats.org/drawingml/2006/main" noChangeAspect="1"/>
+            </wp:cNvGraphicFramePr>
+            <a:graphic xmlns:a="http://schemas.openxmlformats.org/drawingml/2006/main">
+              <a:graphicData uri="http://schemas.openxmlformats.org/drawingml/2006/picture">
+                <pic:pic xmlns:pic="http://schemas.openxmlformats.org/drawingml/2006/picture">
+                  <pic:nvPicPr>
+                    <pic:cNvPr id="1367745878" name="Picture 1367745878"/>
+                    <pic:cNvPicPr/>
+                  </pic:nvPicPr>
+                  <pic:blipFill>
+                    <a:blip r:embed="rId7" cstate="print">
+                      <a:extLst>
+                        <a:ext uri="{28A0092B-C50C-407E-A947-70E740481C1C}">
+                          <a14:useLocalDpi xmlns:a14="http://schemas.microsoft.com/office/drawing/2010/main" val="0"/>
+                        </a:ext>
+                      </a:extLst>
+                    </a:blip>
+                    <a:stretch>
+                      <a:fillRect/>
+                    </a:stretch>
+                  </pic:blipFill>
+                  <pic:spPr>
+                    <a:xfrm>
+                      <a:off x="0" y="0"/>
+                      <a:ext cx="5165520" cy="2307376"/>
+                    </a:xfrm>
+                    <a:prstGeom prst="rect">
+                      <a:avLst/>
+                    </a:prstGeom>
+                  </pic:spPr>
+                </pic:pic>
+              </a:graphicData>
+            </a:graphic>
+          </wp:inline>
+        </w:drawing>
+      </w:r>
+    </w:p>
+    <w:p>
+      <w:pPr>
+        <w:ind w:left="720"/>
+        <w:jc w:val="center"/>
+      </w:pPr>
+      <w:r>
+        <w:rPr>
+          <w:b/>
+          <w:bCs/>
+        </w:rPr>
+        <w:t>Figure 4.</w:t>
+      </w:r>
+      <w:r>
+        <w:rPr>
+          <w:b/>
+          <w:bCs/>
+        </w:rPr>
+        <w:t>2</w:t>
+      </w:r>
+      <w:r>
+        <w:rPr>
+          <w:b/>
+          <w:bCs/>
+        </w:rPr>
+        <w:t>:</w:t>
+      </w:r>
+      <w:r>
+        <w:t xml:space="preserve"> UML Use Case Diagram.</w:t>
+      </w:r>
+    </w:p>
+    <w:p>
+      <w:pPr>
+        <w:ind w:left="1440"/>
+      </w:pPr>
+    </w:p>
+    <w:p>
+      <w:pPr>
+        <w:ind w:left="1440"/>
+      </w:pPr>
+    </w:p>
+    <w:p>
+      <w:pPr>
         <w:numPr>
           <w:ilvl w:val="1"/>
           <w:numId w:val="23"/>
@@ -2278,6 +2499,31 @@
     </w:p>
     <w:p>
       <w:pPr>
+        <w:ind w:left="1080"/>
+      </w:pPr>
+    </w:p>
+    <w:p>
+      <w:pPr>
+        <w:ind w:left="1080"/>
+      </w:pPr>
+    </w:p>
+    <w:p>
+      <w:pPr>
+        <w:ind w:left="1080"/>
+      </w:pPr>
+    </w:p>
+    <w:p>
+      <w:pPr>
+        <w:ind w:left="1080"/>
+      </w:pPr>
+    </w:p>
+    <w:p>
+      <w:pPr>
+        <w:ind w:left="1080"/>
+      </w:pPr>
+    </w:p>
+    <w:p>
+      <w:pPr>
         <w:numPr>
           <w:ilvl w:val="1"/>
           <w:numId w:val="23"/>
@@ -2291,8 +2537,130 @@
         <w:t>Class Diagram:</w:t>
       </w:r>
       <w:r>
-        <w:t xml:space="preserve"> Defines the key classes (e.g., User, HealthData, DiagnosticEngine, ReportGenerator) and their relationships.</w:t>
-      </w:r>
+        <w:t xml:space="preserve"> Defines the key classes (e.g., User, </w:t>
+      </w:r>
+      <w:proofErr w:type="spellStart"/>
+      <w:r>
+        <w:t>HealthData</w:t>
+      </w:r>
+      <w:proofErr w:type="spellEnd"/>
+      <w:r>
+        <w:t xml:space="preserve">, </w:t>
+      </w:r>
+      <w:proofErr w:type="spellStart"/>
+      <w:r>
+        <w:t>DiagnosticEngine</w:t>
+      </w:r>
+      <w:proofErr w:type="spellEnd"/>
+      <w:r>
+        <w:t xml:space="preserve">, </w:t>
+      </w:r>
+      <w:proofErr w:type="spellStart"/>
+      <w:r>
+        <w:t>ReportGenerator</w:t>
+      </w:r>
+      <w:proofErr w:type="spellEnd"/>
+      <w:r>
+        <w:t>) and their relationships.</w:t>
+      </w:r>
+    </w:p>
+    <w:p>
+      <w:pPr>
+        <w:ind w:left="1440"/>
+        <w:rPr>
+          <w:b/>
+          <w:bCs/>
+        </w:rPr>
+      </w:pPr>
+      <w:r>
+        <w:rPr>
+          <w:b/>
+          <w:bCs/>
+          <w:noProof/>
+        </w:rPr>
+        <w:drawing>
+          <wp:inline distT="0" distB="0" distL="0" distR="0" wp14:anchorId="74E1AFEA" wp14:editId="20A2674C">
+            <wp:extent cx="4286250" cy="2948629"/>
+            <wp:effectExtent l="0" t="0" r="0" b="4445"/>
+            <wp:docPr id="812585441" name="Picture 6"/>
+            <wp:cNvGraphicFramePr>
+              <a:graphicFrameLocks xmlns:a="http://schemas.openxmlformats.org/drawingml/2006/main" noChangeAspect="1"/>
+            </wp:cNvGraphicFramePr>
+            <a:graphic xmlns:a="http://schemas.openxmlformats.org/drawingml/2006/main">
+              <a:graphicData uri="http://schemas.openxmlformats.org/drawingml/2006/picture">
+                <pic:pic xmlns:pic="http://schemas.openxmlformats.org/drawingml/2006/picture">
+                  <pic:nvPicPr>
+                    <pic:cNvPr id="812585441" name="Picture 812585441"/>
+                    <pic:cNvPicPr/>
+                  </pic:nvPicPr>
+                  <pic:blipFill>
+                    <a:blip r:embed="rId8" cstate="print">
+                      <a:extLst>
+                        <a:ext uri="{28A0092B-C50C-407E-A947-70E740481C1C}">
+                          <a14:useLocalDpi xmlns:a14="http://schemas.microsoft.com/office/drawing/2010/main" val="0"/>
+                        </a:ext>
+                      </a:extLst>
+                    </a:blip>
+                    <a:stretch>
+                      <a:fillRect/>
+                    </a:stretch>
+                  </pic:blipFill>
+                  <pic:spPr>
+                    <a:xfrm>
+                      <a:off x="0" y="0"/>
+                      <a:ext cx="4305104" cy="2961599"/>
+                    </a:xfrm>
+                    <a:prstGeom prst="rect">
+                      <a:avLst/>
+                    </a:prstGeom>
+                  </pic:spPr>
+                </pic:pic>
+              </a:graphicData>
+            </a:graphic>
+          </wp:inline>
+        </w:drawing>
+      </w:r>
+    </w:p>
+    <w:p>
+      <w:pPr>
+        <w:ind w:left="720"/>
+        <w:jc w:val="center"/>
+      </w:pPr>
+      <w:r>
+        <w:rPr>
+          <w:b/>
+          <w:bCs/>
+        </w:rPr>
+        <w:t>Figure 4.</w:t>
+      </w:r>
+      <w:r>
+        <w:rPr>
+          <w:b/>
+          <w:bCs/>
+        </w:rPr>
+        <w:t>3</w:t>
+      </w:r>
+      <w:r>
+        <w:rPr>
+          <w:b/>
+          <w:bCs/>
+        </w:rPr>
+        <w:t>:</w:t>
+      </w:r>
+      <w:r>
+        <w:t xml:space="preserve"> UML Use C</w:t>
+      </w:r>
+      <w:r>
+        <w:t>lass</w:t>
+      </w:r>
+      <w:r>
+        <w:t xml:space="preserve"> Diagram.</w:t>
+      </w:r>
+    </w:p>
+    <w:p>
+      <w:pPr>
+        <w:ind w:left="1440"/>
+      </w:pPr>
     </w:p>
     <w:p>
       <w:pPr>
@@ -2315,6 +2683,83 @@
     </w:p>
     <w:p>
       <w:pPr>
+        <w:jc w:val="center"/>
+      </w:pPr>
+      <w:r>
+        <w:rPr>
+          <w:noProof/>
+        </w:rPr>
+        <w:lastRenderedPageBreak/>
+        <w:drawing>
+          <wp:inline distT="0" distB="0" distL="0" distR="0" wp14:anchorId="188AAAA9" wp14:editId="401C818A">
+            <wp:extent cx="5943600" cy="2416810"/>
+            <wp:effectExtent l="0" t="0" r="0" b="2540"/>
+            <wp:docPr id="1809515764" name="Picture 5"/>
+            <wp:cNvGraphicFramePr>
+              <a:graphicFrameLocks xmlns:a="http://schemas.openxmlformats.org/drawingml/2006/main" noChangeAspect="1"/>
+            </wp:cNvGraphicFramePr>
+            <a:graphic xmlns:a="http://schemas.openxmlformats.org/drawingml/2006/main">
+              <a:graphicData uri="http://schemas.openxmlformats.org/drawingml/2006/picture">
+                <pic:pic xmlns:pic="http://schemas.openxmlformats.org/drawingml/2006/picture">
+                  <pic:nvPicPr>
+                    <pic:cNvPr id="1809515764" name="Picture 1809515764"/>
+                    <pic:cNvPicPr/>
+                  </pic:nvPicPr>
+                  <pic:blipFill>
+                    <a:blip r:embed="rId9" cstate="print">
+                      <a:extLst>
+                        <a:ext uri="{28A0092B-C50C-407E-A947-70E740481C1C}">
+                          <a14:useLocalDpi xmlns:a14="http://schemas.microsoft.com/office/drawing/2010/main" val="0"/>
+                        </a:ext>
+                      </a:extLst>
+                    </a:blip>
+                    <a:stretch>
+                      <a:fillRect/>
+                    </a:stretch>
+                  </pic:blipFill>
+                  <pic:spPr>
+                    <a:xfrm>
+                      <a:off x="0" y="0"/>
+                      <a:ext cx="5943600" cy="2416810"/>
+                    </a:xfrm>
+                    <a:prstGeom prst="rect">
+                      <a:avLst/>
+                    </a:prstGeom>
+                  </pic:spPr>
+                </pic:pic>
+              </a:graphicData>
+            </a:graphic>
+          </wp:inline>
+        </w:drawing>
+      </w:r>
+      <w:r>
+        <w:rPr>
+          <w:b/>
+          <w:bCs/>
+        </w:rPr>
+        <w:t>Figure 4.</w:t>
+      </w:r>
+      <w:r>
+        <w:rPr>
+          <w:b/>
+          <w:bCs/>
+        </w:rPr>
+        <w:t>4</w:t>
+      </w:r>
+      <w:r>
+        <w:rPr>
+          <w:b/>
+          <w:bCs/>
+        </w:rPr>
+        <w:t>:</w:t>
+      </w:r>
+      <w:r>
+        <w:t xml:space="preserve"> Partitioned Data Flow Diagram.</w:t>
+      </w:r>
+    </w:p>
+    <w:p/>
+    <w:p>
+      <w:pPr>
         <w:numPr>
           <w:ilvl w:val="0"/>
           <w:numId w:val="23"/>
@@ -2329,8 +2774,110 @@
       </w:r>
       <w:r>
         <w:br/>
-        <w:t>Illustrates the major entities (User, HealthRecord, DiagnosticReport) and their attributes, ensuring a normalized database design.</w:t>
-      </w:r>
+        <w:t xml:space="preserve">Illustrates the major entities (User, </w:t>
+      </w:r>
+      <w:proofErr w:type="spellStart"/>
+      <w:r>
+        <w:t>HealthRecord</w:t>
+      </w:r>
+      <w:proofErr w:type="spellEnd"/>
+      <w:r>
+        <w:t xml:space="preserve">, </w:t>
+      </w:r>
+      <w:proofErr w:type="spellStart"/>
+      <w:r>
+        <w:t>DiagnosticReport</w:t>
+      </w:r>
+      <w:proofErr w:type="spellEnd"/>
+      <w:r>
+        <w:t>) and their attributes, ensuring a normalized database design.</w:t>
+      </w:r>
+    </w:p>
+    <w:p>
+      <w:pPr>
+        <w:ind w:left="720"/>
+      </w:pPr>
+      <w:r>
+        <w:rPr>
+          <w:noProof/>
+        </w:rPr>
+        <w:drawing>
+          <wp:inline distT="0" distB="0" distL="0" distR="0" wp14:anchorId="2EF7D587" wp14:editId="2403C801">
+            <wp:extent cx="5943600" cy="1901825"/>
+            <wp:effectExtent l="0" t="0" r="0" b="0"/>
+            <wp:docPr id="340940841" name="Picture 7"/>
+            <wp:cNvGraphicFramePr>
+              <a:graphicFrameLocks xmlns:a="http://schemas.openxmlformats.org/drawingml/2006/main" noChangeAspect="1"/>
+            </wp:cNvGraphicFramePr>
+            <a:graphic xmlns:a="http://schemas.openxmlformats.org/drawingml/2006/main">
+              <a:graphicData uri="http://schemas.openxmlformats.org/drawingml/2006/picture">
+                <pic:pic xmlns:pic="http://schemas.openxmlformats.org/drawingml/2006/picture">
+                  <pic:nvPicPr>
+                    <pic:cNvPr id="340940841" name="Picture 340940841"/>
+                    <pic:cNvPicPr/>
+                  </pic:nvPicPr>
+                  <pic:blipFill>
+                    <a:blip r:embed="rId10" cstate="print">
+                      <a:extLst>
+                        <a:ext uri="{28A0092B-C50C-407E-A947-70E740481C1C}">
+                          <a14:useLocalDpi xmlns:a14="http://schemas.microsoft.com/office/drawing/2010/main" val="0"/>
+                        </a:ext>
+                      </a:extLst>
+                    </a:blip>
+                    <a:stretch>
+                      <a:fillRect/>
+                    </a:stretch>
+                  </pic:blipFill>
+                  <pic:spPr>
+                    <a:xfrm>
+                      <a:off x="0" y="0"/>
+                      <a:ext cx="5943600" cy="1901825"/>
+                    </a:xfrm>
+                    <a:prstGeom prst="rect">
+                      <a:avLst/>
+                    </a:prstGeom>
+                  </pic:spPr>
+                </pic:pic>
+              </a:graphicData>
+            </a:graphic>
+          </wp:inline>
+        </w:drawing>
+      </w:r>
+    </w:p>
+    <w:p>
+      <w:pPr>
+        <w:ind w:left="720"/>
+        <w:jc w:val="center"/>
+      </w:pPr>
+      <w:r>
+        <w:rPr>
+          <w:b/>
+          <w:bCs/>
+        </w:rPr>
+        <w:t>Figure 4.</w:t>
+      </w:r>
+      <w:r>
+        <w:rPr>
+          <w:b/>
+          <w:bCs/>
+        </w:rPr>
+        <w:t>5</w:t>
+      </w:r>
+      <w:r>
+        <w:rPr>
+          <w:b/>
+          <w:bCs/>
+        </w:rPr>
+        <w:t>:</w:t>
+      </w:r>
+      <w:r>
+        <w:t xml:space="preserve"> ER Diagram for the database.</w:t>
+      </w:r>
+    </w:p>
+    <w:p>
+      <w:pPr>
+        <w:ind w:left="720"/>
+      </w:pPr>
     </w:p>
     <w:p>
       <w:pPr>
@@ -2363,7 +2910,6 @@
           <w:b/>
           <w:bCs/>
         </w:rPr>
-        <w:lastRenderedPageBreak/>
         <w:t>4.5.3 System Architecture</w:t>
       </w:r>
     </w:p>
@@ -2402,6 +2948,7 @@
           <w:b/>
           <w:bCs/>
         </w:rPr>
+        <w:lastRenderedPageBreak/>
         <w:t>Presentation Tier:</w:t>
       </w:r>
       <w:r>
@@ -2451,961 +2998,775 @@
       </w:r>
     </w:p>
     <w:p>
-      <w:r>
-        <w:rPr>
-          <w:i/>
-          <w:iCs/>
-        </w:rPr>
-        <w:t>Suggested Diagrams:</w:t>
+      <w:pPr>
+        <w:ind w:left="720"/>
+      </w:pPr>
+    </w:p>
+    <w:p>
+      <w:pPr>
+        <w:rPr>
+          <w:b/>
+          <w:bCs/>
+        </w:rPr>
+      </w:pPr>
+      <w:r>
+        <w:rPr>
+          <w:b/>
+          <w:bCs/>
+        </w:rPr>
+        <w:t>4.6 Summary of Chapter 4</w:t>
+      </w:r>
+    </w:p>
+    <w:p>
+      <w:r>
+        <w:t xml:space="preserve">In summary, Chapter 4 provides a comprehensive analysis and design of the </w:t>
+      </w:r>
+      <w:r>
+        <w:t>RTMCDS</w:t>
+      </w:r>
+      <w:r>
+        <w:t>. We have detailed our methodology, conducted a feasibility study, elicited and analyzed requirements, specified system functionality, and designed both logical and physical aspects of the system.</w:t>
+      </w:r>
+    </w:p>
+    <w:p>
+      <w:r>
+        <w:t xml:space="preserve"> The use of multiple diagrams ensures clarity in our design and demonstrates that our solution is robust, scalable, and user-friendly.</w:t>
+      </w:r>
+    </w:p>
+    <w:p/>
+    <w:p>
+      <w:pPr>
+        <w:jc w:val="center"/>
+        <w:rPr>
+          <w:b/>
+          <w:bCs/>
+          <w:sz w:val="28"/>
+          <w:szCs w:val="28"/>
+        </w:rPr>
+      </w:pPr>
+      <w:r>
+        <w:rPr>
+          <w:b/>
+          <w:bCs/>
+          <w:sz w:val="28"/>
+          <w:szCs w:val="28"/>
+        </w:rPr>
+        <w:t>Chapter 5: System Code Generation, Testing, Conclusions, and Recommendations</w:t>
+      </w:r>
+    </w:p>
+    <w:p>
+      <w:pPr>
+        <w:jc w:val="center"/>
+        <w:rPr>
+          <w:b/>
+          <w:bCs/>
+          <w:sz w:val="28"/>
+          <w:szCs w:val="28"/>
+        </w:rPr>
+      </w:pPr>
+    </w:p>
+    <w:p>
+      <w:pPr>
+        <w:rPr>
+          <w:b/>
+          <w:bCs/>
+        </w:rPr>
+      </w:pPr>
+      <w:r>
+        <w:rPr>
+          <w:b/>
+          <w:bCs/>
+        </w:rPr>
+        <w:t>5.0 Introduction</w:t>
+      </w:r>
+    </w:p>
+    <w:p>
+      <w:r>
+        <w:t xml:space="preserve">This chapter covers the implementation phase of the </w:t>
+      </w:r>
+      <w:r>
+        <w:t>RTMCDS</w:t>
+      </w:r>
+      <w:r>
+        <w:t xml:space="preserve">, detailing the system code generation, the testing strategies employed, and the conclusions drawn from our evaluation. </w:t>
+      </w:r>
+    </w:p>
+    <w:p>
+      <w:r>
+        <w:t>We also discuss the limitations encountered during the project and provide recommendations for future work. Our aim is to demonstrate how our design has been translated into a functional system that meets user requirements.</w:t>
+      </w:r>
+    </w:p>
+    <w:p/>
+    <w:p>
+      <w:pPr>
+        <w:rPr>
+          <w:b/>
+          <w:bCs/>
+        </w:rPr>
+      </w:pPr>
+      <w:r>
+        <w:rPr>
+          <w:b/>
+          <w:bCs/>
+        </w:rPr>
+        <w:t>5.1 System Code Generation</w:t>
+      </w:r>
+    </w:p>
+    <w:p>
+      <w:pPr>
+        <w:rPr>
+          <w:b/>
+          <w:bCs/>
+        </w:rPr>
+      </w:pPr>
+      <w:r>
+        <w:rPr>
+          <w:b/>
+          <w:bCs/>
+        </w:rPr>
+        <w:t>5.1.1 Development Environment</w:t>
+      </w:r>
+    </w:p>
+    <w:p>
+      <w:r>
+        <w:t xml:space="preserve">We </w:t>
+      </w:r>
+      <w:r>
+        <w:t xml:space="preserve">will </w:t>
+      </w:r>
+      <w:r>
+        <w:t xml:space="preserve">develop the </w:t>
+      </w:r>
+      <w:r>
+        <w:t>RTMCDS</w:t>
+      </w:r>
+      <w:r>
+        <w:t xml:space="preserve"> using:</w:t>
       </w:r>
     </w:p>
     <w:p>
       <w:pPr>
         <w:numPr>
           <w:ilvl w:val="0"/>
-          <w:numId w:val="25"/>
-        </w:numPr>
-      </w:pPr>
-      <w:r>
-        <w:rPr>
-          <w:b/>
-          <w:bCs/>
-        </w:rPr>
-        <w:t>Figure 4.1:</w:t>
-      </w:r>
-      <w:r>
-        <w:t xml:space="preserve"> Overall System Architecture Diagram (showing client, server, and middleware components).</w:t>
+          <w:numId w:val="26"/>
+        </w:numPr>
+      </w:pPr>
+      <w:r>
+        <w:rPr>
+          <w:b/>
+          <w:bCs/>
+        </w:rPr>
+        <w:t>Programming Languages:</w:t>
+      </w:r>
+      <w:r>
+        <w:t xml:space="preserve"> </w:t>
+      </w:r>
+    </w:p>
+    <w:p>
+      <w:pPr>
+        <w:numPr>
+          <w:ilvl w:val="1"/>
+          <w:numId w:val="26"/>
+        </w:numPr>
+      </w:pPr>
+      <w:r>
+        <w:t>Python (for AI algorithms and backend processing).</w:t>
+      </w:r>
+    </w:p>
+    <w:p>
+      <w:pPr>
+        <w:numPr>
+          <w:ilvl w:val="1"/>
+          <w:numId w:val="26"/>
+        </w:numPr>
+      </w:pPr>
+      <w:r>
+        <w:lastRenderedPageBreak/>
+        <w:t>JavaScript (with HTML/CSS) for front-end development.</w:t>
       </w:r>
     </w:p>
     <w:p>
       <w:pPr>
         <w:numPr>
           <w:ilvl w:val="0"/>
-          <w:numId w:val="25"/>
-        </w:numPr>
-      </w:pPr>
-      <w:r>
-        <w:rPr>
-          <w:b/>
-          <w:bCs/>
-        </w:rPr>
-        <w:t>Figure 4.2:</w:t>
-      </w:r>
-      <w:r>
-        <w:t xml:space="preserve"> Partitioned Data Flow Diagram.</w:t>
+          <w:numId w:val="26"/>
+        </w:numPr>
+      </w:pPr>
+      <w:r>
+        <w:rPr>
+          <w:b/>
+          <w:bCs/>
+        </w:rPr>
+        <w:t>Frameworks and Libraries:</w:t>
+      </w:r>
+      <w:r>
+        <w:t xml:space="preserve"> </w:t>
+      </w:r>
+    </w:p>
+    <w:p>
+      <w:pPr>
+        <w:numPr>
+          <w:ilvl w:val="1"/>
+          <w:numId w:val="26"/>
+        </w:numPr>
+      </w:pPr>
+      <w:r>
+        <w:t xml:space="preserve">API’s, </w:t>
+      </w:r>
+      <w:proofErr w:type="spellStart"/>
+      <w:r>
+        <w:t>PyTorch</w:t>
+      </w:r>
+      <w:proofErr w:type="spellEnd"/>
+      <w:r>
+        <w:t xml:space="preserve"> for machine learning and AI processing.</w:t>
+      </w:r>
+    </w:p>
+    <w:p>
+      <w:pPr>
+        <w:numPr>
+          <w:ilvl w:val="1"/>
+          <w:numId w:val="26"/>
+        </w:numPr>
+      </w:pPr>
+      <w:r>
+        <w:t>HTML/CSS</w:t>
+      </w:r>
+      <w:r>
+        <w:t xml:space="preserve"> for building a responsive and interactive user interface.</w:t>
       </w:r>
     </w:p>
     <w:p>
       <w:pPr>
         <w:numPr>
           <w:ilvl w:val="0"/>
-          <w:numId w:val="25"/>
-        </w:numPr>
-      </w:pPr>
-      <w:r>
-        <w:rPr>
-          <w:b/>
-          <w:bCs/>
-        </w:rPr>
-        <w:t>Figure 4.3:</w:t>
-      </w:r>
-      <w:r>
-        <w:t xml:space="preserve"> UML Use Case Diagram.</w:t>
+          <w:numId w:val="26"/>
+        </w:numPr>
+      </w:pPr>
+      <w:r>
+        <w:rPr>
+          <w:b/>
+          <w:bCs/>
+        </w:rPr>
+        <w:t>Version Control:</w:t>
+      </w:r>
+      <w:r>
+        <w:t xml:space="preserve"> </w:t>
+      </w:r>
+    </w:p>
+    <w:p>
+      <w:pPr>
+        <w:numPr>
+          <w:ilvl w:val="1"/>
+          <w:numId w:val="26"/>
+        </w:numPr>
+      </w:pPr>
+      <w:r>
+        <w:t>Git and GitHub for source code management and collaboration.</w:t>
       </w:r>
     </w:p>
     <w:p>
       <w:pPr>
         <w:numPr>
           <w:ilvl w:val="0"/>
-          <w:numId w:val="25"/>
-        </w:numPr>
-      </w:pPr>
-      <w:r>
-        <w:rPr>
-          <w:b/>
-          <w:bCs/>
-        </w:rPr>
-        <w:t>Figure 4.4:</w:t>
-      </w:r>
-      <w:r>
-        <w:t xml:space="preserve"> ER Diagram for the database.</w:t>
-      </w:r>
-    </w:p>
-    <w:p>
-      <w:pPr>
-        <w:numPr>
-          <w:ilvl w:val="0"/>
-          <w:numId w:val="25"/>
-        </w:numPr>
-      </w:pPr>
-      <w:r>
-        <w:rPr>
-          <w:b/>
-          <w:bCs/>
-        </w:rPr>
-        <w:t>Figure 4.5:</w:t>
-      </w:r>
-      <w:r>
-        <w:t xml:space="preserve"> Mockups of key interface screens.</w:t>
-      </w:r>
-    </w:p>
-    <w:p>
-      <w:pPr>
-        <w:ind w:left="720"/>
-      </w:pPr>
-    </w:p>
-    <w:p>
-      <w:pPr>
-        <w:rPr>
-          <w:b/>
-          <w:bCs/>
-        </w:rPr>
-      </w:pPr>
-      <w:r>
-        <w:rPr>
-          <w:b/>
-          <w:bCs/>
-        </w:rPr>
-        <w:t>4.6 Summary of Chapter 4</w:t>
-      </w:r>
-    </w:p>
-    <w:p>
-      <w:r>
-        <w:t xml:space="preserve">In summary, Chapter 4 provides a comprehensive analysis and design of the </w:t>
-      </w:r>
-      <w:r>
-        <w:t>RTMCDS</w:t>
-      </w:r>
-      <w:r>
-        <w:t>. We have detailed our methodology, conducted a feasibility study, elicited and analyzed requirements, specified system functionality, and designed both logical and physical aspects of the system.</w:t>
-      </w:r>
-    </w:p>
-    <w:p>
-      <w:r>
-        <w:t xml:space="preserve"> The use of multiple diagrams ensures clarity in our design and demonstrates that our solution is robust, scalable, and user-friendly.</w:t>
+          <w:numId w:val="26"/>
+        </w:numPr>
+      </w:pPr>
+      <w:r>
+        <w:rPr>
+          <w:b/>
+          <w:bCs/>
+        </w:rPr>
+        <w:t>Cloud Infrastructure:</w:t>
+      </w:r>
+      <w:r>
+        <w:t xml:space="preserve"> </w:t>
+      </w:r>
+    </w:p>
+    <w:p>
+      <w:pPr>
+        <w:numPr>
+          <w:ilvl w:val="1"/>
+          <w:numId w:val="26"/>
+        </w:numPr>
+      </w:pPr>
+      <w:r>
+        <w:t>A cloud service provider to host our database and deploy the AI processing module, ensuring scalability and data security.</w:t>
       </w:r>
     </w:p>
     <w:p/>
     <w:p/>
+    <w:p>
+      <w:pPr>
+        <w:rPr>
+          <w:b/>
+          <w:bCs/>
+        </w:rPr>
+      </w:pPr>
+      <w:r>
+        <w:rPr>
+          <w:b/>
+          <w:bCs/>
+        </w:rPr>
+        <w:t>5.1.2 Code Generation and Integration</w:t>
+      </w:r>
+    </w:p>
+    <w:p>
+      <w:r>
+        <w:t>Our code generation followed the Agile methodology:</w:t>
+      </w:r>
+    </w:p>
+    <w:p>
+      <w:pPr>
+        <w:numPr>
+          <w:ilvl w:val="0"/>
+          <w:numId w:val="27"/>
+        </w:numPr>
+      </w:pPr>
+      <w:r>
+        <w:rPr>
+          <w:b/>
+          <w:bCs/>
+        </w:rPr>
+        <w:t>Iterative Prototyping:</w:t>
+      </w:r>
+      <w:r>
+        <w:t xml:space="preserve"> Initial prototypes were developed to validate core functionalities (data input, processing, and output).</w:t>
+      </w:r>
+    </w:p>
+    <w:p>
+      <w:pPr>
+        <w:numPr>
+          <w:ilvl w:val="0"/>
+          <w:numId w:val="27"/>
+        </w:numPr>
+      </w:pPr>
+      <w:r>
+        <w:rPr>
+          <w:b/>
+          <w:bCs/>
+        </w:rPr>
+        <w:t>Module Integration:</w:t>
+      </w:r>
+      <w:r>
+        <w:t xml:space="preserve"> Once individual modules were developed (e.g., the Diagnostic Engine, User Interface), they were integrated and tested as a complete system.</w:t>
+      </w:r>
+    </w:p>
+    <w:p>
+      <w:pPr>
+        <w:numPr>
+          <w:ilvl w:val="0"/>
+          <w:numId w:val="27"/>
+        </w:numPr>
+      </w:pPr>
+      <w:r>
+        <w:rPr>
+          <w:b/>
+          <w:bCs/>
+        </w:rPr>
+        <w:t>Documentation:</w:t>
+      </w:r>
+      <w:r>
+        <w:t xml:space="preserve"> Comprehensive code documentation</w:t>
+      </w:r>
+      <w:r>
+        <w:t xml:space="preserve"> </w:t>
+      </w:r>
+      <w:r>
+        <w:t>maintained to ensure ease of maintenance and future development.</w:t>
+      </w:r>
+    </w:p>
+    <w:p>
+      <w:pPr>
+        <w:ind w:left="720"/>
+      </w:pPr>
+    </w:p>
+    <w:p>
+      <w:pPr>
+        <w:rPr>
+          <w:b/>
+          <w:bCs/>
+        </w:rPr>
+      </w:pPr>
+      <w:r>
+        <w:rPr>
+          <w:b/>
+          <w:bCs/>
+        </w:rPr>
+        <w:t>5.2 Testing</w:t>
+      </w:r>
+    </w:p>
+    <w:p>
+      <w:pPr>
+        <w:rPr>
+          <w:b/>
+          <w:bCs/>
+        </w:rPr>
+      </w:pPr>
+      <w:r>
+        <w:rPr>
+          <w:b/>
+          <w:bCs/>
+        </w:rPr>
+        <w:t>5.2.1 Testing Strategy</w:t>
+      </w:r>
+    </w:p>
+    <w:p>
+      <w:r>
+        <w:t>A</w:t>
+      </w:r>
+      <w:r>
+        <w:t xml:space="preserve"> multi-layered testing strategy to ensure system quality:</w:t>
+      </w:r>
+    </w:p>
+    <w:p>
+      <w:pPr>
+        <w:numPr>
+          <w:ilvl w:val="0"/>
+          <w:numId w:val="28"/>
+        </w:numPr>
+      </w:pPr>
+      <w:r>
+        <w:rPr>
+          <w:b/>
+          <w:bCs/>
+        </w:rPr>
+        <w:t>Unit Testing:</w:t>
+      </w:r>
+      <w:r>
+        <w:t xml:space="preserve"> Each module individually tested using frameworks such as </w:t>
+      </w:r>
+      <w:proofErr w:type="spellStart"/>
+      <w:r>
+        <w:t>PyTest</w:t>
+      </w:r>
+      <w:proofErr w:type="spellEnd"/>
+      <w:r>
+        <w:t xml:space="preserve"> for backend and Selenium for the front-end.</w:t>
+      </w:r>
+    </w:p>
+    <w:p>
+      <w:pPr>
+        <w:numPr>
+          <w:ilvl w:val="0"/>
+          <w:numId w:val="28"/>
+        </w:numPr>
+      </w:pPr>
+      <w:r>
+        <w:rPr>
+          <w:b/>
+          <w:bCs/>
+        </w:rPr>
+        <w:t>Integration Testing:</w:t>
+      </w:r>
+      <w:r>
+        <w:t xml:space="preserve"> </w:t>
+      </w:r>
+      <w:r>
+        <w:t>I</w:t>
+      </w:r>
+      <w:r>
+        <w:t>ntegration tests to verify that all system modules interact seamlessly.</w:t>
+      </w:r>
+    </w:p>
+    <w:p>
+      <w:pPr>
+        <w:numPr>
+          <w:ilvl w:val="0"/>
+          <w:numId w:val="28"/>
+        </w:numPr>
+      </w:pPr>
+      <w:r>
+        <w:rPr>
+          <w:b/>
+          <w:bCs/>
+        </w:rPr>
+        <w:lastRenderedPageBreak/>
+        <w:t>Performance Testing:</w:t>
+      </w:r>
+      <w:r>
+        <w:t xml:space="preserve"> Stress tests and load tests conducted to assess the system’s responsiveness and stability under varying loads.</w:t>
+      </w:r>
+    </w:p>
+    <w:p>
+      <w:pPr>
+        <w:numPr>
+          <w:ilvl w:val="0"/>
+          <w:numId w:val="28"/>
+        </w:numPr>
+      </w:pPr>
+      <w:r>
+        <w:rPr>
+          <w:b/>
+          <w:bCs/>
+        </w:rPr>
+        <w:t>User Acceptance Testing (UAT):</w:t>
+      </w:r>
+      <w:r>
+        <w:t xml:space="preserve"> Healthcare professionals and potential users participated in pilot studies. </w:t>
+      </w:r>
+    </w:p>
+    <w:p>
+      <w:pPr>
+        <w:ind w:left="720"/>
+      </w:pPr>
+      <w:r>
+        <w:t>Their feedback collected through questionnaires and interviews to validate usability and functionality.</w:t>
+      </w:r>
+    </w:p>
+    <w:p>
+      <w:pPr>
+        <w:ind w:left="720"/>
+      </w:pPr>
+    </w:p>
+    <w:p>
+      <w:pPr>
+        <w:rPr>
+          <w:b/>
+          <w:bCs/>
+        </w:rPr>
+      </w:pPr>
+      <w:r>
+        <w:rPr>
+          <w:b/>
+          <w:bCs/>
+        </w:rPr>
+        <w:t>5.2.2 Evaluation Metrics and Test Cases</w:t>
+      </w:r>
+    </w:p>
+    <w:p>
+      <w:r>
+        <w:t>Key performance indicators included:</w:t>
+      </w:r>
+    </w:p>
+    <w:p>
+      <w:pPr>
+        <w:numPr>
+          <w:ilvl w:val="0"/>
+          <w:numId w:val="29"/>
+        </w:numPr>
+      </w:pPr>
+      <w:r>
+        <w:rPr>
+          <w:b/>
+          <w:bCs/>
+        </w:rPr>
+        <w:t>Response Time:</w:t>
+      </w:r>
+      <w:r>
+        <w:t xml:space="preserve"> Measured from user data submission to diagnostic output.</w:t>
+      </w:r>
+    </w:p>
+    <w:p>
+      <w:pPr>
+        <w:numPr>
+          <w:ilvl w:val="0"/>
+          <w:numId w:val="29"/>
+        </w:numPr>
+      </w:pPr>
+      <w:r>
+        <w:rPr>
+          <w:b/>
+          <w:bCs/>
+        </w:rPr>
+        <w:t>Accuracy:</w:t>
+      </w:r>
+      <w:r>
+        <w:t xml:space="preserve"> The percentage of correctly generated diagnostic reports compared to expected outcomes.</w:t>
+      </w:r>
+    </w:p>
+    <w:p>
+      <w:pPr>
+        <w:numPr>
+          <w:ilvl w:val="0"/>
+          <w:numId w:val="29"/>
+        </w:numPr>
+      </w:pPr>
+      <w:r>
+        <w:rPr>
+          <w:b/>
+          <w:bCs/>
+        </w:rPr>
+        <w:t>User Satisfaction:</w:t>
+      </w:r>
+      <w:r>
+        <w:t xml:space="preserve"> Assessed via survey responses from pilot users.</w:t>
+      </w:r>
+    </w:p>
+    <w:p>
+      <w:pPr>
+        <w:numPr>
+          <w:ilvl w:val="0"/>
+          <w:numId w:val="29"/>
+        </w:numPr>
+      </w:pPr>
+      <w:r>
+        <w:rPr>
+          <w:b/>
+          <w:bCs/>
+        </w:rPr>
+        <w:t>System Uptime:</w:t>
+      </w:r>
+      <w:r>
+        <w:t xml:space="preserve"> Monitored to ensure reliability.</w:t>
+      </w:r>
+    </w:p>
+    <w:p/>
+    <w:p>
+      <w:pPr>
+        <w:rPr>
+          <w:b/>
+          <w:bCs/>
+        </w:rPr>
+      </w:pPr>
+      <w:r>
+        <w:rPr>
+          <w:b/>
+          <w:bCs/>
+        </w:rPr>
+        <w:t>5.3 Results and Evaluation</w:t>
+      </w:r>
+    </w:p>
+    <w:p>
+      <w:r>
+        <w:t xml:space="preserve">Our testing </w:t>
+      </w:r>
+      <w:r>
+        <w:t>should confirm</w:t>
+      </w:r>
+      <w:r>
+        <w:t xml:space="preserve"> that:</w:t>
+      </w:r>
+    </w:p>
+    <w:p>
+      <w:pPr>
+        <w:numPr>
+          <w:ilvl w:val="0"/>
+          <w:numId w:val="31"/>
+        </w:numPr>
+      </w:pPr>
+      <w:r>
+        <w:t>The system consistently meets response time and accuracy benchmarks.</w:t>
+      </w:r>
+    </w:p>
+    <w:p>
+      <w:pPr>
+        <w:numPr>
+          <w:ilvl w:val="0"/>
+          <w:numId w:val="31"/>
+        </w:numPr>
+      </w:pPr>
+      <w:r>
+        <w:t>User feedback overwhelmingly positive, with suggestions for minor improvements now under consideration.</w:t>
+      </w:r>
+    </w:p>
+    <w:p>
+      <w:pPr>
+        <w:numPr>
+          <w:ilvl w:val="0"/>
+          <w:numId w:val="31"/>
+        </w:numPr>
+      </w:pPr>
+      <w:r>
+        <w:t>The integration of various modules (frontend, backend, and cloud storage) functioned as expected.</w:t>
+      </w:r>
+    </w:p>
+    <w:p>
+      <w:pPr>
+        <w:ind w:left="360"/>
+      </w:pPr>
+    </w:p>
+    <w:p>
+      <w:pPr>
+        <w:rPr>
+          <w:b/>
+          <w:bCs/>
+        </w:rPr>
+      </w:pPr>
+      <w:r>
+        <w:rPr>
+          <w:b/>
+          <w:bCs/>
+        </w:rPr>
+        <w:t>5.4 Conclusions</w:t>
+      </w:r>
+    </w:p>
+    <w:p>
+      <w:r>
+        <w:t>C</w:t>
+      </w:r>
+      <w:r>
+        <w:t xml:space="preserve">onclude that the </w:t>
+      </w:r>
+      <w:r>
+        <w:t>RTMCDS</w:t>
+      </w:r>
+      <w:r>
+        <w:t xml:space="preserve"> successfully meets the project objectives:</w:t>
+      </w:r>
+    </w:p>
+    <w:p>
+      <w:pPr>
+        <w:numPr>
+          <w:ilvl w:val="0"/>
+          <w:numId w:val="32"/>
+        </w:numPr>
+      </w:pPr>
+      <w:r>
+        <w:t>It provides a robust platform for real-time data analysis and diagnostic reporting.</w:t>
+      </w:r>
+    </w:p>
+    <w:p>
+      <w:pPr>
+        <w:numPr>
+          <w:ilvl w:val="0"/>
+          <w:numId w:val="32"/>
+        </w:numPr>
+      </w:pPr>
+      <w:r>
+        <w:t xml:space="preserve">The system’s design and architecture </w:t>
+      </w:r>
+      <w:proofErr w:type="spellStart"/>
+      <w:r>
+        <w:t>prooves</w:t>
+      </w:r>
+      <w:proofErr w:type="spellEnd"/>
+      <w:r>
+        <w:t xml:space="preserve"> scalable and secure.</w:t>
+      </w:r>
+    </w:p>
+    <w:p>
+      <w:pPr>
+        <w:numPr>
+          <w:ilvl w:val="0"/>
+          <w:numId w:val="32"/>
+        </w:numPr>
+      </w:pPr>
+      <w:r>
+        <w:lastRenderedPageBreak/>
+        <w:t xml:space="preserve">Our iterative development and testing processes </w:t>
+      </w:r>
+      <w:r>
+        <w:t>should ensure</w:t>
+      </w:r>
+      <w:r>
+        <w:t xml:space="preserve"> that the final product addresses the primary healthcare challenges identified.</w:t>
+      </w:r>
+    </w:p>
     <w:p/>
     <w:p/>
-    <w:p/>
-    <w:p/>
-    <w:p>
-      <w:pPr>
-        <w:jc w:val="center"/>
-        <w:rPr>
-          <w:b/>
-          <w:bCs/>
-          <w:sz w:val="28"/>
-          <w:szCs w:val="28"/>
-        </w:rPr>
-      </w:pPr>
-      <w:r>
-        <w:rPr>
-          <w:b/>
-          <w:bCs/>
-          <w:sz w:val="28"/>
-          <w:szCs w:val="28"/>
-        </w:rPr>
-        <w:t>Chapter 5: System Code Generation, Testing, Conclusions, and Recommendations</w:t>
-      </w:r>
-    </w:p>
-    <w:p>
-      <w:pPr>
-        <w:jc w:val="center"/>
-        <w:rPr>
-          <w:b/>
-          <w:bCs/>
-          <w:sz w:val="28"/>
-          <w:szCs w:val="28"/>
-        </w:rPr>
-      </w:pPr>
-    </w:p>
-    <w:p>
-      <w:pPr>
-        <w:rPr>
-          <w:b/>
-          <w:bCs/>
-        </w:rPr>
-      </w:pPr>
-      <w:r>
-        <w:rPr>
-          <w:b/>
-          <w:bCs/>
-        </w:rPr>
-        <w:t>5.0 Introduction</w:t>
-      </w:r>
-    </w:p>
-    <w:p>
-      <w:r>
-        <w:t xml:space="preserve">This chapter covers the implementation phase of the </w:t>
-      </w:r>
-      <w:r>
-        <w:t>RTMCDS</w:t>
-      </w:r>
-      <w:r>
-        <w:t xml:space="preserve">, detailing the system code generation, the testing strategies employed, and the conclusions drawn from our evaluation. </w:t>
-      </w:r>
-    </w:p>
-    <w:p>
-      <w:r>
-        <w:t>We also discuss the limitations encountered during the project and provide recommendations for future work. Our aim is to demonstrate how our design has been translated into a functional system that meets user requirements.</w:t>
-      </w:r>
-    </w:p>
-    <w:p/>
-    <w:p>
-      <w:pPr>
-        <w:rPr>
-          <w:b/>
-          <w:bCs/>
-        </w:rPr>
-      </w:pPr>
-      <w:r>
-        <w:rPr>
-          <w:b/>
-          <w:bCs/>
-        </w:rPr>
-        <w:t>5.1 System Code Generation</w:t>
-      </w:r>
-    </w:p>
-    <w:p>
-      <w:pPr>
-        <w:rPr>
-          <w:b/>
-          <w:bCs/>
-        </w:rPr>
-      </w:pPr>
-      <w:r>
-        <w:rPr>
-          <w:b/>
-          <w:bCs/>
-        </w:rPr>
-        <w:t>5.1.1 Development Environment</w:t>
-      </w:r>
-    </w:p>
-    <w:p>
-      <w:r>
-        <w:t xml:space="preserve">We </w:t>
-      </w:r>
-      <w:r>
-        <w:t xml:space="preserve">will </w:t>
-      </w:r>
-      <w:r>
-        <w:t xml:space="preserve">develop the </w:t>
-      </w:r>
-      <w:r>
-        <w:t>RTMCDS</w:t>
-      </w:r>
-      <w:r>
-        <w:t xml:space="preserve"> using:</w:t>
-      </w:r>
-    </w:p>
-    <w:p>
-      <w:pPr>
-        <w:numPr>
-          <w:ilvl w:val="0"/>
-          <w:numId w:val="26"/>
-        </w:numPr>
-      </w:pPr>
-      <w:r>
-        <w:rPr>
-          <w:b/>
-          <w:bCs/>
-        </w:rPr>
-        <w:t>Programming Languages:</w:t>
-      </w:r>
-      <w:r>
-        <w:t xml:space="preserve"> </w:t>
-      </w:r>
-    </w:p>
-    <w:p>
-      <w:pPr>
-        <w:numPr>
-          <w:ilvl w:val="1"/>
-          <w:numId w:val="26"/>
-        </w:numPr>
-      </w:pPr>
-      <w:r>
-        <w:t>Python (for AI algorithms and backend processing).</w:t>
-      </w:r>
-    </w:p>
-    <w:p>
-      <w:pPr>
-        <w:numPr>
-          <w:ilvl w:val="1"/>
-          <w:numId w:val="26"/>
-        </w:numPr>
-      </w:pPr>
-      <w:r>
-        <w:t>JavaScript (with HTML/CSS) for front-end development.</w:t>
-      </w:r>
-    </w:p>
-    <w:p>
-      <w:pPr>
-        <w:numPr>
-          <w:ilvl w:val="0"/>
-          <w:numId w:val="26"/>
-        </w:numPr>
-      </w:pPr>
-      <w:r>
-        <w:rPr>
-          <w:b/>
-          <w:bCs/>
-        </w:rPr>
-        <w:t>Frameworks and Libraries:</w:t>
-      </w:r>
-      <w:r>
-        <w:t xml:space="preserve"> </w:t>
-      </w:r>
-    </w:p>
-    <w:p>
-      <w:pPr>
-        <w:numPr>
-          <w:ilvl w:val="1"/>
-          <w:numId w:val="26"/>
-        </w:numPr>
-      </w:pPr>
-      <w:r>
-        <w:t xml:space="preserve">API’s, </w:t>
-      </w:r>
-      <w:r>
-        <w:t>PyTorch for machine learning and AI processing.</w:t>
-      </w:r>
-    </w:p>
-    <w:p>
-      <w:pPr>
-        <w:numPr>
-          <w:ilvl w:val="1"/>
-          <w:numId w:val="26"/>
-        </w:numPr>
-      </w:pPr>
-      <w:r>
-        <w:t>HTML/CSS</w:t>
-      </w:r>
-      <w:r>
-        <w:t xml:space="preserve"> for building a responsive and interactive user interface.</w:t>
-      </w:r>
-    </w:p>
-    <w:p>
-      <w:pPr>
-        <w:numPr>
-          <w:ilvl w:val="0"/>
-          <w:numId w:val="26"/>
-        </w:numPr>
-      </w:pPr>
-      <w:r>
-        <w:rPr>
-          <w:b/>
-          <w:bCs/>
-        </w:rPr>
-        <w:t>Version Control:</w:t>
-      </w:r>
-      <w:r>
-        <w:t xml:space="preserve"> </w:t>
-      </w:r>
-    </w:p>
-    <w:p>
-      <w:pPr>
-        <w:numPr>
-          <w:ilvl w:val="1"/>
-          <w:numId w:val="26"/>
-        </w:numPr>
-      </w:pPr>
-      <w:r>
-        <w:t>Git and GitHub for source code management and collaboration.</w:t>
-      </w:r>
-    </w:p>
-    <w:p>
-      <w:pPr>
-        <w:numPr>
-          <w:ilvl w:val="0"/>
-          <w:numId w:val="26"/>
-        </w:numPr>
-      </w:pPr>
-      <w:r>
-        <w:rPr>
-          <w:b/>
-          <w:bCs/>
-        </w:rPr>
-        <w:t>Cloud Infrastructure:</w:t>
-      </w:r>
-      <w:r>
-        <w:t xml:space="preserve"> </w:t>
-      </w:r>
-    </w:p>
-    <w:p>
-      <w:pPr>
-        <w:numPr>
-          <w:ilvl w:val="1"/>
-          <w:numId w:val="26"/>
-        </w:numPr>
-      </w:pPr>
-      <w:r>
-        <w:t>A cloud service provider to host our database and deploy the AI processing module, ensuring scalability and data security.</w:t>
-      </w:r>
-    </w:p>
-    <w:p/>
-    <w:p/>
-    <w:p>
-      <w:pPr>
-        <w:rPr>
-          <w:b/>
-          <w:bCs/>
-        </w:rPr>
-      </w:pPr>
-      <w:r>
-        <w:rPr>
-          <w:b/>
-          <w:bCs/>
-        </w:rPr>
-        <w:lastRenderedPageBreak/>
-        <w:t>5.1.2 Code Generation and Integration</w:t>
-      </w:r>
-    </w:p>
-    <w:p>
-      <w:r>
-        <w:t>Our code generation followed the Agile methodology:</w:t>
-      </w:r>
-    </w:p>
-    <w:p>
-      <w:pPr>
-        <w:numPr>
-          <w:ilvl w:val="0"/>
-          <w:numId w:val="27"/>
-        </w:numPr>
-      </w:pPr>
-      <w:r>
-        <w:rPr>
-          <w:b/>
-          <w:bCs/>
-        </w:rPr>
-        <w:t>Iterative Prototyping:</w:t>
-      </w:r>
-      <w:r>
-        <w:t xml:space="preserve"> Initial prototypes were developed to validate core functionalities (data input, processing, and output).</w:t>
-      </w:r>
-    </w:p>
-    <w:p>
-      <w:pPr>
-        <w:numPr>
-          <w:ilvl w:val="0"/>
-          <w:numId w:val="27"/>
-        </w:numPr>
-      </w:pPr>
-      <w:r>
-        <w:rPr>
-          <w:b/>
-          <w:bCs/>
-        </w:rPr>
-        <w:t>Module Integration:</w:t>
-      </w:r>
-      <w:r>
-        <w:t xml:space="preserve"> Once individual modules were developed (e.g., the Diagnostic Engine, User Interface), they were integrated and tested as a complete system.</w:t>
-      </w:r>
-    </w:p>
-    <w:p>
-      <w:pPr>
-        <w:numPr>
-          <w:ilvl w:val="0"/>
-          <w:numId w:val="27"/>
-        </w:numPr>
-      </w:pPr>
-      <w:r>
-        <w:rPr>
-          <w:b/>
-          <w:bCs/>
-        </w:rPr>
-        <w:t>Documentation:</w:t>
-      </w:r>
-      <w:r>
-        <w:t xml:space="preserve"> Comprehensive code documentation</w:t>
-      </w:r>
-      <w:r>
-        <w:t xml:space="preserve"> </w:t>
-      </w:r>
-      <w:r>
-        <w:t>maintained to ensure ease of maintenance and future development.</w:t>
-      </w:r>
-    </w:p>
-    <w:p>
-      <w:pPr>
-        <w:ind w:left="720"/>
-      </w:pPr>
-    </w:p>
-    <w:p>
-      <w:pPr>
-        <w:rPr>
-          <w:b/>
-          <w:bCs/>
-        </w:rPr>
-      </w:pPr>
-      <w:r>
-        <w:rPr>
-          <w:b/>
-          <w:bCs/>
-        </w:rPr>
-        <w:t>5.2 Testing</w:t>
-      </w:r>
-    </w:p>
-    <w:p>
-      <w:pPr>
-        <w:rPr>
-          <w:b/>
-          <w:bCs/>
-        </w:rPr>
-      </w:pPr>
-      <w:r>
-        <w:rPr>
-          <w:b/>
-          <w:bCs/>
-        </w:rPr>
-        <w:t>5.2.1 Testing Strategy</w:t>
-      </w:r>
-    </w:p>
-    <w:p>
-      <w:r>
-        <w:t>A</w:t>
-      </w:r>
-      <w:r>
-        <w:t xml:space="preserve"> multi-layered testing strategy to ensure system quality:</w:t>
-      </w:r>
-    </w:p>
-    <w:p>
-      <w:pPr>
-        <w:numPr>
-          <w:ilvl w:val="0"/>
-          <w:numId w:val="28"/>
-        </w:numPr>
-      </w:pPr>
-      <w:r>
-        <w:rPr>
-          <w:b/>
-          <w:bCs/>
-        </w:rPr>
-        <w:t>Unit Testing:</w:t>
-      </w:r>
-      <w:r>
-        <w:t xml:space="preserve"> Each module individually tested using frameworks such as PyTest for backend and Selenium for the front-end.</w:t>
-      </w:r>
-    </w:p>
-    <w:p>
-      <w:pPr>
-        <w:numPr>
-          <w:ilvl w:val="0"/>
-          <w:numId w:val="28"/>
-        </w:numPr>
-      </w:pPr>
-      <w:r>
-        <w:rPr>
-          <w:b/>
-          <w:bCs/>
-        </w:rPr>
-        <w:t>Integration Testing:</w:t>
-      </w:r>
-      <w:r>
-        <w:t xml:space="preserve"> </w:t>
-      </w:r>
-      <w:r>
-        <w:t>I</w:t>
-      </w:r>
-      <w:r>
-        <w:t>ntegration tests to verify that all system modules interact seamlessly.</w:t>
-      </w:r>
-    </w:p>
-    <w:p>
-      <w:pPr>
-        <w:numPr>
-          <w:ilvl w:val="0"/>
-          <w:numId w:val="28"/>
-        </w:numPr>
-      </w:pPr>
-      <w:r>
-        <w:rPr>
-          <w:b/>
-          <w:bCs/>
-        </w:rPr>
-        <w:t>Performance Testing:</w:t>
-      </w:r>
-      <w:r>
-        <w:t xml:space="preserve"> Stress tests and load tests conducted to assess the system’s responsiveness and stability under varying loads.</w:t>
-      </w:r>
-    </w:p>
-    <w:p>
-      <w:pPr>
-        <w:numPr>
-          <w:ilvl w:val="0"/>
-          <w:numId w:val="28"/>
-        </w:numPr>
-      </w:pPr>
-      <w:r>
-        <w:rPr>
-          <w:b/>
-          <w:bCs/>
-        </w:rPr>
-        <w:t>User Acceptance Testing (UAT):</w:t>
-      </w:r>
-      <w:r>
-        <w:t xml:space="preserve"> Healthcare professionals and potential users participated in pilot studies. </w:t>
-      </w:r>
-    </w:p>
-    <w:p>
-      <w:pPr>
-        <w:ind w:left="720"/>
-      </w:pPr>
-      <w:r>
-        <w:t>Their feedback collected through questionnaires and interviews to validate usability and functionality.</w:t>
-      </w:r>
-    </w:p>
-    <w:p>
-      <w:pPr>
-        <w:ind w:left="720"/>
-      </w:pPr>
-    </w:p>
-    <w:p>
-      <w:pPr>
-        <w:rPr>
-          <w:b/>
-          <w:bCs/>
-        </w:rPr>
-      </w:pPr>
-      <w:r>
-        <w:rPr>
-          <w:b/>
-          <w:bCs/>
-        </w:rPr>
-        <w:t>5.2.2 Evaluation Metrics and Test Cases</w:t>
-      </w:r>
-    </w:p>
-    <w:p>
-      <w:r>
-        <w:t>Key performance indicators included:</w:t>
-      </w:r>
-    </w:p>
-    <w:p>
-      <w:pPr>
-        <w:numPr>
-          <w:ilvl w:val="0"/>
-          <w:numId w:val="29"/>
-        </w:numPr>
-      </w:pPr>
-      <w:r>
-        <w:rPr>
-          <w:b/>
-          <w:bCs/>
-        </w:rPr>
-        <w:t>Response Time:</w:t>
-      </w:r>
-      <w:r>
-        <w:t xml:space="preserve"> Measured from user data submission to diagnostic output.</w:t>
-      </w:r>
-    </w:p>
-    <w:p>
-      <w:pPr>
-        <w:numPr>
-          <w:ilvl w:val="0"/>
-          <w:numId w:val="29"/>
-        </w:numPr>
-      </w:pPr>
-      <w:r>
-        <w:rPr>
-          <w:b/>
-          <w:bCs/>
-        </w:rPr>
-        <w:t>Accuracy:</w:t>
-      </w:r>
-      <w:r>
-        <w:t xml:space="preserve"> The percentage of correctly generated diagnostic reports compared to expected outcomes.</w:t>
-      </w:r>
-    </w:p>
-    <w:p>
-      <w:pPr>
-        <w:numPr>
-          <w:ilvl w:val="0"/>
-          <w:numId w:val="29"/>
-        </w:numPr>
-      </w:pPr>
-      <w:r>
-        <w:rPr>
-          <w:b/>
-          <w:bCs/>
-        </w:rPr>
-        <w:t>User Satisfaction:</w:t>
-      </w:r>
-      <w:r>
-        <w:t xml:space="preserve"> Assessed via survey responses from pilot users.</w:t>
-      </w:r>
-    </w:p>
-    <w:p>
-      <w:pPr>
-        <w:numPr>
-          <w:ilvl w:val="0"/>
-          <w:numId w:val="29"/>
-        </w:numPr>
-      </w:pPr>
-      <w:r>
-        <w:rPr>
-          <w:b/>
-          <w:bCs/>
-        </w:rPr>
-        <w:lastRenderedPageBreak/>
-        <w:t>System Uptime:</w:t>
-      </w:r>
-      <w:r>
-        <w:t xml:space="preserve"> Monitored to ensure reliability.</w:t>
-      </w:r>
-    </w:p>
-    <w:p>
-      <w:pPr>
-        <w:ind w:left="720"/>
-      </w:pPr>
-    </w:p>
-    <w:p>
-      <w:r>
-        <w:rPr>
-          <w:i/>
-          <w:iCs/>
-        </w:rPr>
-        <w:t>Sample Test Cases:</w:t>
-      </w:r>
-    </w:p>
-    <w:p>
-      <w:pPr>
-        <w:numPr>
-          <w:ilvl w:val="0"/>
-          <w:numId w:val="30"/>
-        </w:numPr>
-      </w:pPr>
-      <w:r>
-        <w:rPr>
-          <w:b/>
-          <w:bCs/>
-        </w:rPr>
-        <w:t>Test Case ID 001:</w:t>
-      </w:r>
-      <w:r>
-        <w:t xml:space="preserve"> Verify that user data entry is correctly captured and stored.</w:t>
-      </w:r>
-    </w:p>
-    <w:p>
-      <w:pPr>
-        <w:numPr>
-          <w:ilvl w:val="0"/>
-          <w:numId w:val="30"/>
-        </w:numPr>
-      </w:pPr>
-      <w:r>
-        <w:rPr>
-          <w:b/>
-          <w:bCs/>
-        </w:rPr>
-        <w:t>Test Case ID 002:</w:t>
-      </w:r>
-      <w:r>
-        <w:t xml:space="preserve"> Validate that the AI processing module generates diagnostic alerts within </w:t>
-      </w:r>
-      <w:r>
-        <w:t xml:space="preserve">less than </w:t>
-      </w:r>
-      <w:r>
-        <w:t>2 seconds of data input.</w:t>
-      </w:r>
-    </w:p>
-    <w:p>
-      <w:pPr>
-        <w:numPr>
-          <w:ilvl w:val="0"/>
-          <w:numId w:val="30"/>
-        </w:numPr>
-      </w:pPr>
-      <w:r>
-        <w:rPr>
-          <w:b/>
-          <w:bCs/>
-        </w:rPr>
-        <w:t>Test Case ID 003:</w:t>
-      </w:r>
-      <w:r>
-        <w:t xml:space="preserve"> Confirm that the user interface displays real-time data accurately.</w:t>
-      </w:r>
-    </w:p>
-    <w:p>
-      <w:pPr>
-        <w:numPr>
-          <w:ilvl w:val="0"/>
-          <w:numId w:val="30"/>
-        </w:numPr>
-      </w:pPr>
-      <w:r>
-        <w:rPr>
-          <w:b/>
-          <w:bCs/>
-        </w:rPr>
-        <w:t>Test Case ID 004:</w:t>
-      </w:r>
-      <w:r>
-        <w:t xml:space="preserve"> Assess the system’s performance under simulated peak load conditions.</w:t>
-      </w:r>
-    </w:p>
-    <w:p>
-      <w:r>
-        <w:t>A summary table of test cases, including expected versus actual outcomes, generated to document the testing process.</w:t>
-      </w:r>
-    </w:p>
-    <w:p/>
-    <w:p>
-      <w:pPr>
-        <w:rPr>
-          <w:b/>
-          <w:bCs/>
-        </w:rPr>
-      </w:pPr>
-      <w:r>
-        <w:rPr>
-          <w:b/>
-          <w:bCs/>
-        </w:rPr>
-        <w:t>5.3 Results and Evaluation</w:t>
-      </w:r>
-    </w:p>
-    <w:p>
-      <w:r>
-        <w:t xml:space="preserve">Our testing </w:t>
-      </w:r>
-      <w:r>
-        <w:t>should confirm</w:t>
-      </w:r>
-      <w:r>
-        <w:t xml:space="preserve"> that:</w:t>
-      </w:r>
-    </w:p>
-    <w:p>
-      <w:pPr>
-        <w:numPr>
-          <w:ilvl w:val="0"/>
-          <w:numId w:val="31"/>
-        </w:numPr>
-      </w:pPr>
-      <w:r>
-        <w:t>The system consistently meets response time and accuracy benchmarks.</w:t>
-      </w:r>
-    </w:p>
-    <w:p>
-      <w:pPr>
-        <w:numPr>
-          <w:ilvl w:val="0"/>
-          <w:numId w:val="31"/>
-        </w:numPr>
-      </w:pPr>
-      <w:r>
-        <w:t>User feedback overwhelmingly positive, with suggestions for minor improvements now under consideration.</w:t>
-      </w:r>
-    </w:p>
-    <w:p>
-      <w:pPr>
-        <w:numPr>
-          <w:ilvl w:val="0"/>
-          <w:numId w:val="31"/>
-        </w:numPr>
-      </w:pPr>
-      <w:r>
-        <w:t>The integration of various modules (frontend, backend, and cloud storage) functioned as expected.</w:t>
-      </w:r>
-    </w:p>
-    <w:p>
-      <w:pPr>
-        <w:ind w:left="360"/>
-      </w:pPr>
-    </w:p>
-    <w:p>
-      <w:pPr>
-        <w:rPr>
-          <w:b/>
-          <w:bCs/>
-        </w:rPr>
-      </w:pPr>
-      <w:r>
-        <w:rPr>
-          <w:b/>
-          <w:bCs/>
-        </w:rPr>
-        <w:t>5.4 Conclusions</w:t>
-      </w:r>
-    </w:p>
-    <w:p>
-      <w:r>
-        <w:t>C</w:t>
-      </w:r>
-      <w:r>
-        <w:t xml:space="preserve">onclude that the </w:t>
-      </w:r>
-      <w:r>
-        <w:t>RTMCDS</w:t>
-      </w:r>
-      <w:r>
-        <w:t xml:space="preserve"> successfully meets the project objectives:</w:t>
-      </w:r>
-    </w:p>
-    <w:p>
-      <w:pPr>
-        <w:numPr>
-          <w:ilvl w:val="0"/>
-          <w:numId w:val="32"/>
-        </w:numPr>
-      </w:pPr>
-      <w:r>
-        <w:t>It provides a robust platform for real-time data analysis and diagnostic reporting.</w:t>
-      </w:r>
-    </w:p>
-    <w:p>
-      <w:pPr>
-        <w:numPr>
-          <w:ilvl w:val="0"/>
-          <w:numId w:val="32"/>
-        </w:numPr>
-      </w:pPr>
-      <w:r>
-        <w:t xml:space="preserve">The system’s design and architecture </w:t>
-      </w:r>
-      <w:r>
-        <w:t>prooves</w:t>
-      </w:r>
-      <w:r>
-        <w:t xml:space="preserve"> scalable and secure.</w:t>
-      </w:r>
-    </w:p>
-    <w:p>
-      <w:pPr>
-        <w:numPr>
-          <w:ilvl w:val="0"/>
-          <w:numId w:val="32"/>
-        </w:numPr>
-      </w:pPr>
-      <w:r>
-        <w:t xml:space="preserve">Our iterative development and testing processes </w:t>
-      </w:r>
-      <w:r>
-        <w:t>should ensure</w:t>
-      </w:r>
-      <w:r>
-        <w:t xml:space="preserve"> that the final product addresses the primary healthcare challenges identified.</w:t>
-      </w:r>
-    </w:p>
-    <w:p/>
-    <w:p/>
-    <w:p>
-      <w:pPr>
-        <w:rPr>
-          <w:b/>
-          <w:bCs/>
-        </w:rPr>
-      </w:pPr>
-      <w:r>
-        <w:rPr>
-          <w:b/>
-          <w:bCs/>
-        </w:rPr>
-        <w:lastRenderedPageBreak/>
+    <w:p>
+      <w:pPr>
+        <w:rPr>
+          <w:b/>
+          <w:bCs/>
+        </w:rPr>
+      </w:pPr>
+      <w:r>
+        <w:rPr>
+          <w:b/>
+          <w:bCs/>
+        </w:rPr>
         <w:t>5.5 Limitations</w:t>
       </w:r>
     </w:p>
@@ -9383,6 +9744,7 @@
   <w:style w:type="character" w:default="1" w:styleId="DefaultParagraphFont">
     <w:name w:val="Default Paragraph Font"/>
     <w:uiPriority w:val="1"/>
+    <w:semiHidden/>
     <w:unhideWhenUsed/>
   </w:style>
   <w:style w:type="table" w:default="1" w:styleId="TableNormal">

</xml_diff>

<commit_message>
navigation to dashboard throught the auth page
</commit_message>
<xml_diff>
--- a/Project Documentation.docx
+++ b/Project Documentation.docx
@@ -3205,7 +3205,7 @@
           <w:noProof/>
         </w:rPr>
         <w:drawing>
-          <wp:anchor distT="0" distB="0" distL="114300" distR="114300" simplePos="0" relativeHeight="251658240" behindDoc="1" locked="0" layoutInCell="1" allowOverlap="1" wp14:anchorId="421F9E2E" wp14:editId="0901EC6F">
+          <wp:anchor distT="0" distB="0" distL="114300" distR="114300" simplePos="0" relativeHeight="251658240" behindDoc="1" locked="0" layoutInCell="1" allowOverlap="1" wp14:anchorId="421F9E2E" wp14:editId="2156EBD1">
             <wp:simplePos x="0" y="0"/>
             <wp:positionH relativeFrom="margin">
               <wp:posOffset>415290</wp:posOffset>
@@ -3345,7 +3345,7 @@
           <w:noProof/>
         </w:rPr>
         <w:drawing>
-          <wp:anchor distT="0" distB="0" distL="114300" distR="114300" simplePos="0" relativeHeight="251659264" behindDoc="0" locked="0" layoutInCell="1" allowOverlap="1" wp14:anchorId="77EE18E0" wp14:editId="3B8F717F">
+          <wp:anchor distT="0" distB="0" distL="114300" distR="114300" simplePos="0" relativeHeight="251659264" behindDoc="0" locked="0" layoutInCell="1" allowOverlap="1" wp14:anchorId="77EE18E0" wp14:editId="47A508FF">
             <wp:simplePos x="0" y="0"/>
             <wp:positionH relativeFrom="column">
               <wp:posOffset>450850</wp:posOffset>
@@ -3500,7 +3500,7 @@
           <w:noProof/>
         </w:rPr>
         <w:drawing>
-          <wp:anchor distT="0" distB="0" distL="114300" distR="114300" simplePos="0" relativeHeight="251660288" behindDoc="0" locked="0" layoutInCell="1" allowOverlap="1" wp14:anchorId="3CB41E53" wp14:editId="69D8C1CB">
+          <wp:anchor distT="0" distB="0" distL="114300" distR="114300" simplePos="0" relativeHeight="251660288" behindDoc="0" locked="0" layoutInCell="1" allowOverlap="1" wp14:anchorId="3CB41E53" wp14:editId="4C4329BD">
             <wp:simplePos x="0" y="0"/>
             <wp:positionH relativeFrom="margin">
               <wp:posOffset>664524</wp:posOffset>
@@ -3591,7 +3591,7 @@
           <w:noProof/>
         </w:rPr>
         <w:drawing>
-          <wp:anchor distT="0" distB="0" distL="114300" distR="114300" simplePos="0" relativeHeight="251661312" behindDoc="0" locked="0" layoutInCell="1" allowOverlap="1" wp14:anchorId="47AC0451" wp14:editId="384C800A">
+          <wp:anchor distT="0" distB="0" distL="114300" distR="114300" simplePos="0" relativeHeight="251661312" behindDoc="0" locked="0" layoutInCell="1" allowOverlap="1" wp14:anchorId="47AC0451" wp14:editId="133751A0">
             <wp:simplePos x="0" y="0"/>
             <wp:positionH relativeFrom="margin">
               <wp:posOffset>700405</wp:posOffset>
@@ -3881,14 +3881,7 @@
           <w:b/>
           <w:bCs/>
         </w:rPr>
-        <w:t>S</w:t>
-      </w:r>
-      <w:r>
-        <w:rPr>
-          <w:b/>
-          <w:bCs/>
-        </w:rPr>
-        <w:t>chedule planner</w:t>
+        <w:t>Schedule planner</w:t>
       </w:r>
     </w:p>
     <w:p>

</xml_diff>

<commit_message>
Update project documentation with revised image labels
</commit_message>
<xml_diff>
--- a/Project Documentation.docx
+++ b/Project Documentation.docx
@@ -7685,15 +7685,12 @@
         <w:ind w:left="720"/>
       </w:pPr>
       <w:r>
-        <w:rPr>
-          <w:noProof/>
-        </w:rPr>
         <w:lastRenderedPageBreak/>
         <w:drawing>
-          <wp:inline distT="0" distB="0" distL="0" distR="0" wp14:anchorId="76116BC3" wp14:editId="205EBD5B">
-            <wp:extent cx="5578849" cy="2612572"/>
-            <wp:effectExtent l="0" t="0" r="3175" b="0"/>
-            <wp:docPr id="1556817123" name="Picture 1"/>
+          <wp:inline distT="0" distB="0" distL="0" distR="0" wp14:anchorId="5C478069" wp14:editId="614A097F">
+            <wp:extent cx="5943600" cy="2952115"/>
+            <wp:effectExtent l="0" t="0" r="0" b="635"/>
+            <wp:docPr id="1060836893" name="Picture 1"/>
             <wp:cNvGraphicFramePr>
               <a:graphicFrameLocks xmlns:a="http://schemas.openxmlformats.org/drawingml/2006/main" noChangeAspect="1"/>
             </wp:cNvGraphicFramePr>
@@ -7701,7 +7698,7 @@
               <a:graphicData uri="http://schemas.openxmlformats.org/drawingml/2006/picture">
                 <pic:pic xmlns:pic="http://schemas.openxmlformats.org/drawingml/2006/picture">
                   <pic:nvPicPr>
-                    <pic:cNvPr id="1556817123" name=""/>
+                    <pic:cNvPr id="1060836893" name=""/>
                     <pic:cNvPicPr/>
                   </pic:nvPicPr>
                   <pic:blipFill>
@@ -7713,7 +7710,7 @@
                   <pic:spPr>
                     <a:xfrm>
                       <a:off x="0" y="0"/>
-                      <a:ext cx="5619595" cy="2631653"/>
+                      <a:ext cx="5943600" cy="2952115"/>
                     </a:xfrm>
                     <a:prstGeom prst="rect">
                       <a:avLst/>
@@ -7728,28 +7725,54 @@
     </w:p>
     <w:p>
       <w:pPr>
-        <w:ind w:left="720"/>
-        <w:jc w:val="center"/>
-        <w:rPr>
-          <w:b/>
-          <w:bCs/>
-        </w:rPr>
-      </w:pPr>
-      <w:proofErr w:type="spellStart"/>
-      <w:r>
-        <w:rPr>
-          <w:b/>
-          <w:bCs/>
-        </w:rPr>
-        <w:t>Img</w:t>
-      </w:r>
-      <w:proofErr w:type="spellEnd"/>
-      <w:r>
-        <w:rPr>
-          <w:b/>
-          <w:bCs/>
-        </w:rPr>
-        <w:t xml:space="preserve"> 1 Landing page</w:t>
+        <w:rPr>
+          <w:b/>
+          <w:bCs/>
+        </w:rPr>
+      </w:pPr>
+      <w:r>
+        <w:rPr>
+          <w:b/>
+          <w:bCs/>
+        </w:rPr>
+        <w:t xml:space="preserve">             Image</w:t>
+      </w:r>
+      <w:r>
+        <w:rPr>
+          <w:b/>
+          <w:bCs/>
+        </w:rPr>
+        <w:t xml:space="preserve"> </w:t>
+      </w:r>
+      <w:proofErr w:type="gramStart"/>
+      <w:r>
+        <w:rPr>
+          <w:b/>
+          <w:bCs/>
+        </w:rPr>
+        <w:t>1</w:t>
+      </w:r>
+      <w:r>
+        <w:rPr>
+          <w:b/>
+          <w:bCs/>
+        </w:rPr>
+        <w:t>;</w:t>
+      </w:r>
+      <w:r>
+        <w:rPr>
+          <w:b/>
+          <w:bCs/>
+        </w:rPr>
+        <w:t>Landing</w:t>
+      </w:r>
+      <w:proofErr w:type="gramEnd"/>
+      <w:r>
+        <w:rPr>
+          <w:b/>
+          <w:bCs/>
+        </w:rPr>
+        <w:t xml:space="preserve"> page</w:t>
       </w:r>
     </w:p>
     <w:p>
@@ -7791,7 +7814,7 @@
           <w:noProof/>
         </w:rPr>
         <w:drawing>
-          <wp:anchor distT="0" distB="0" distL="114300" distR="114300" simplePos="0" relativeHeight="251658240" behindDoc="1" locked="0" layoutInCell="1" allowOverlap="1" wp14:anchorId="421F9E2E" wp14:editId="0D18C193">
+          <wp:anchor distT="0" distB="0" distL="114300" distR="114300" simplePos="0" relativeHeight="251658240" behindDoc="1" locked="0" layoutInCell="1" allowOverlap="1" wp14:anchorId="421F9E2E" wp14:editId="44B5C28D">
             <wp:simplePos x="0" y="0"/>
             <wp:positionH relativeFrom="margin">
               <wp:posOffset>415290</wp:posOffset>
@@ -7861,21 +7884,18 @@
     <w:p>
       <w:pPr>
         <w:ind w:left="720"/>
-        <w:jc w:val="center"/>
-        <w:rPr>
-          <w:b/>
-          <w:bCs/>
-        </w:rPr>
-      </w:pPr>
-      <w:proofErr w:type="spellStart"/>
-      <w:r>
-        <w:rPr>
-          <w:b/>
-          <w:bCs/>
-        </w:rPr>
-        <w:t>Img</w:t>
-      </w:r>
-      <w:proofErr w:type="spellEnd"/>
+        <w:rPr>
+          <w:b/>
+          <w:bCs/>
+        </w:rPr>
+      </w:pPr>
+      <w:r>
+        <w:rPr>
+          <w:b/>
+          <w:bCs/>
+        </w:rPr>
+        <w:t>Image</w:t>
+      </w:r>
       <w:r>
         <w:rPr>
           <w:b/>
@@ -7889,6 +7909,13 @@
           <w:bCs/>
         </w:rPr>
         <w:t>2</w:t>
+      </w:r>
+      <w:r>
+        <w:rPr>
+          <w:b/>
+          <w:bCs/>
+        </w:rPr>
+        <w:t>;</w:t>
       </w:r>
       <w:r>
         <w:rPr>
@@ -7928,21 +7955,56 @@
         <w:rPr>
           <w:b/>
           <w:bCs/>
-          <w:noProof/>
-        </w:rPr>
+        </w:rPr>
+        <w:t xml:space="preserve">Dashboard </w:t>
+      </w:r>
+      <w:proofErr w:type="gramStart"/>
+      <w:r>
+        <w:rPr>
+          <w:b/>
+          <w:bCs/>
+        </w:rPr>
+        <w:t>page</w:t>
+      </w:r>
+      <w:r>
+        <w:rPr>
+          <w:b/>
+          <w:bCs/>
+        </w:rPr>
+        <w:t xml:space="preserve"> :</w:t>
+      </w:r>
+      <w:proofErr w:type="gramEnd"/>
+      <w:r>
+        <w:rPr>
+          <w:b/>
+          <w:bCs/>
+        </w:rPr>
+        <w:t xml:space="preserve"> </w:t>
+      </w:r>
+      <w:r>
+        <w:t>The page that enables users to access the whole system</w:t>
+      </w:r>
+    </w:p>
+    <w:p>
+      <w:pPr>
+        <w:pStyle w:val="ListParagraph"/>
+        <w:ind w:left="1440"/>
+        <w:rPr>
+          <w:b/>
+          <w:bCs/>
+        </w:rPr>
+      </w:pPr>
+      <w:r>
+        <w:rPr>
+          <w:b/>
+          <w:bCs/>
+        </w:rPr>
+        <w:lastRenderedPageBreak/>
         <w:drawing>
-          <wp:anchor distT="0" distB="0" distL="114300" distR="114300" simplePos="0" relativeHeight="251659264" behindDoc="0" locked="0" layoutInCell="1" allowOverlap="1" wp14:anchorId="77EE18E0" wp14:editId="0BDF359F">
-            <wp:simplePos x="0" y="0"/>
-            <wp:positionH relativeFrom="column">
-              <wp:posOffset>450850</wp:posOffset>
-            </wp:positionH>
-            <wp:positionV relativeFrom="paragraph">
-              <wp:posOffset>287655</wp:posOffset>
-            </wp:positionV>
-            <wp:extent cx="5260340" cy="2256155"/>
+          <wp:inline distT="0" distB="0" distL="0" distR="0" wp14:anchorId="24907F69" wp14:editId="251055BC">
+            <wp:extent cx="5943600" cy="2996565"/>
             <wp:effectExtent l="0" t="0" r="0" b="0"/>
-            <wp:wrapTopAndBottom/>
-            <wp:docPr id="215886983" name="Picture 1"/>
+            <wp:docPr id="1123634786" name="Picture 1"/>
             <wp:cNvGraphicFramePr>
               <a:graphicFrameLocks xmlns:a="http://schemas.openxmlformats.org/drawingml/2006/main" noChangeAspect="1"/>
             </wp:cNvGraphicFramePr>
@@ -7950,17 +8012,11 @@
               <a:graphicData uri="http://schemas.openxmlformats.org/drawingml/2006/picture">
                 <pic:pic xmlns:pic="http://schemas.openxmlformats.org/drawingml/2006/picture">
                   <pic:nvPicPr>
-                    <pic:cNvPr id="215886983" name="Picture 1"/>
+                    <pic:cNvPr id="1123634786" name=""/>
                     <pic:cNvPicPr/>
                   </pic:nvPicPr>
                   <pic:blipFill>
-                    <a:blip r:embed="rId16" cstate="print">
-                      <a:extLst>
-                        <a:ext uri="{28A0092B-C50C-407E-A947-70E740481C1C}">
-                          <a14:useLocalDpi xmlns:a14="http://schemas.microsoft.com/office/drawing/2010/main" val="0"/>
-                        </a:ext>
-                      </a:extLst>
-                    </a:blip>
+                    <a:blip r:embed="rId16"/>
                     <a:stretch>
                       <a:fillRect/>
                     </a:stretch>
@@ -7968,7 +8024,7 @@
                   <pic:spPr>
                     <a:xfrm>
                       <a:off x="0" y="0"/>
-                      <a:ext cx="5260340" cy="2256155"/>
+                      <a:ext cx="5943600" cy="2996565"/>
                     </a:xfrm>
                     <a:prstGeom prst="rect">
                       <a:avLst/>
@@ -7977,21 +8033,24 @@
                 </pic:pic>
               </a:graphicData>
             </a:graphic>
-            <wp14:sizeRelH relativeFrom="margin">
-              <wp14:pctWidth>0</wp14:pctWidth>
-            </wp14:sizeRelH>
-            <wp14:sizeRelV relativeFrom="margin">
-              <wp14:pctHeight>0</wp14:pctHeight>
-            </wp14:sizeRelV>
-          </wp:anchor>
+          </wp:inline>
         </w:drawing>
       </w:r>
-      <w:r>
-        <w:rPr>
-          <w:b/>
-          <w:bCs/>
-        </w:rPr>
-        <w:t xml:space="preserve">Dashboard </w:t>
+    </w:p>
+    <w:p>
+      <w:pPr>
+        <w:ind w:left="720"/>
+        <w:rPr>
+          <w:b/>
+          <w:bCs/>
+        </w:rPr>
+      </w:pPr>
+      <w:r>
+        <w:rPr>
+          <w:b/>
+          <w:bCs/>
+        </w:rPr>
+        <w:t xml:space="preserve">             Image </w:t>
       </w:r>
       <w:proofErr w:type="gramStart"/>
       <w:r>
@@ -7999,74 +8058,16 @@
           <w:b/>
           <w:bCs/>
         </w:rPr>
-        <w:t>page</w:t>
-      </w:r>
-      <w:r>
-        <w:rPr>
-          <w:b/>
-          <w:bCs/>
-        </w:rPr>
-        <w:t xml:space="preserve"> :</w:t>
+        <w:t>3;</w:t>
+      </w:r>
+      <w:r>
+        <w:rPr>
+          <w:b/>
+          <w:bCs/>
+        </w:rPr>
+        <w:t>Dashboard</w:t>
       </w:r>
       <w:proofErr w:type="gramEnd"/>
-      <w:r>
-        <w:rPr>
-          <w:b/>
-          <w:bCs/>
-        </w:rPr>
-        <w:t xml:space="preserve"> </w:t>
-      </w:r>
-      <w:r>
-        <w:t>The page that enables users to access the whole system</w:t>
-      </w:r>
-    </w:p>
-    <w:p>
-      <w:pPr>
-        <w:ind w:left="720"/>
-        <w:jc w:val="center"/>
-        <w:rPr>
-          <w:b/>
-          <w:bCs/>
-        </w:rPr>
-      </w:pPr>
-      <w:proofErr w:type="spellStart"/>
-      <w:r>
-        <w:rPr>
-          <w:b/>
-          <w:bCs/>
-        </w:rPr>
-        <w:lastRenderedPageBreak/>
-        <w:t>Img</w:t>
-      </w:r>
-      <w:proofErr w:type="spellEnd"/>
-      <w:r>
-        <w:rPr>
-          <w:b/>
-          <w:bCs/>
-        </w:rPr>
-        <w:t xml:space="preserve"> </w:t>
-      </w:r>
-      <w:r>
-        <w:rPr>
-          <w:b/>
-          <w:bCs/>
-        </w:rPr>
-        <w:t>3</w:t>
-      </w:r>
-      <w:r>
-        <w:rPr>
-          <w:b/>
-          <w:bCs/>
-        </w:rPr>
-        <w:t xml:space="preserve"> </w:t>
-      </w:r>
-      <w:r>
-        <w:rPr>
-          <w:b/>
-          <w:bCs/>
-        </w:rPr>
-        <w:t>Dashboard</w:t>
-      </w:r>
     </w:p>
     <w:p>
       <w:pPr>
@@ -8085,7 +8086,14 @@
           <w:b/>
           <w:bCs/>
         </w:rPr>
-        <w:t>Health Trends page</w:t>
+        <w:t>Diagnostics And Analysis</w:t>
+      </w:r>
+      <w:r>
+        <w:rPr>
+          <w:b/>
+          <w:bCs/>
+        </w:rPr>
+        <w:t xml:space="preserve"> page</w:t>
       </w:r>
     </w:p>
     <w:p>
@@ -8093,22 +8101,14 @@
         <w:ind w:left="1080"/>
       </w:pPr>
       <w:r>
-        <w:rPr>
-          <w:noProof/>
-        </w:rPr>
+        <w:t>This page gives real time analytics to the user</w:t>
+      </w:r>
+      <w:r>
         <w:drawing>
-          <wp:anchor distT="0" distB="0" distL="114300" distR="114300" simplePos="0" relativeHeight="251660288" behindDoc="0" locked="0" layoutInCell="1" allowOverlap="1" wp14:anchorId="3CB41E53" wp14:editId="2C7FEAD2">
-            <wp:simplePos x="0" y="0"/>
-            <wp:positionH relativeFrom="margin">
-              <wp:posOffset>664524</wp:posOffset>
-            </wp:positionH>
-            <wp:positionV relativeFrom="paragraph">
-              <wp:posOffset>312972</wp:posOffset>
-            </wp:positionV>
-            <wp:extent cx="5118100" cy="2227580"/>
-            <wp:effectExtent l="0" t="0" r="6350" b="1270"/>
-            <wp:wrapTopAndBottom/>
-            <wp:docPr id="680100347" name="Picture 2"/>
+          <wp:inline distT="0" distB="0" distL="0" distR="0" wp14:anchorId="280704CD" wp14:editId="7BBA80DF">
+            <wp:extent cx="5943600" cy="2900045"/>
+            <wp:effectExtent l="0" t="0" r="0" b="0"/>
+            <wp:docPr id="185262990" name="Picture 1"/>
             <wp:cNvGraphicFramePr>
               <a:graphicFrameLocks xmlns:a="http://schemas.openxmlformats.org/drawingml/2006/main" noChangeAspect="1"/>
             </wp:cNvGraphicFramePr>
@@ -8116,108 +8116,11 @@
               <a:graphicData uri="http://schemas.openxmlformats.org/drawingml/2006/picture">
                 <pic:pic xmlns:pic="http://schemas.openxmlformats.org/drawingml/2006/picture">
                   <pic:nvPicPr>
-                    <pic:cNvPr id="0" name="Picture 2"/>
-                    <pic:cNvPicPr>
-                      <a:picLocks noChangeAspect="1" noChangeArrowheads="1"/>
-                    </pic:cNvPicPr>
-                  </pic:nvPicPr>
-                  <pic:blipFill>
-                    <a:blip r:embed="rId17" cstate="print">
-                      <a:extLst>
-                        <a:ext uri="{28A0092B-C50C-407E-A947-70E740481C1C}">
-                          <a14:useLocalDpi xmlns:a14="http://schemas.microsoft.com/office/drawing/2010/main" val="0"/>
-                        </a:ext>
-                      </a:extLst>
-                    </a:blip>
-                    <a:srcRect/>
-                    <a:stretch>
-                      <a:fillRect/>
-                    </a:stretch>
-                  </pic:blipFill>
-                  <pic:spPr bwMode="auto">
-                    <a:xfrm>
-                      <a:off x="0" y="0"/>
-                      <a:ext cx="5118100" cy="2227580"/>
-                    </a:xfrm>
-                    <a:prstGeom prst="rect">
-                      <a:avLst/>
-                    </a:prstGeom>
-                    <a:noFill/>
-                    <a:ln>
-                      <a:noFill/>
-                    </a:ln>
-                  </pic:spPr>
-                </pic:pic>
-              </a:graphicData>
-            </a:graphic>
-            <wp14:sizeRelH relativeFrom="margin">
-              <wp14:pctWidth>0</wp14:pctWidth>
-            </wp14:sizeRelH>
-          </wp:anchor>
-        </w:drawing>
-      </w:r>
-      <w:r>
-        <w:t>This page gives real time analytics to the user</w:t>
-      </w:r>
-    </w:p>
-    <w:p>
-      <w:pPr>
-        <w:ind w:left="1080"/>
-      </w:pPr>
-    </w:p>
-    <w:p>
-      <w:pPr>
-        <w:pStyle w:val="ListParagraph"/>
-        <w:numPr>
-          <w:ilvl w:val="0"/>
-          <w:numId w:val="35"/>
-        </w:numPr>
-      </w:pPr>
-      <w:r>
-        <w:t>Symptoms checker page</w:t>
-      </w:r>
-    </w:p>
-    <w:p>
-      <w:pPr>
-        <w:ind w:left="1080"/>
-      </w:pPr>
-      <w:r>
-        <w:rPr>
-          <w:b/>
-          <w:bCs/>
-          <w:noProof/>
-        </w:rPr>
-        <w:drawing>
-          <wp:anchor distT="0" distB="0" distL="114300" distR="114300" simplePos="0" relativeHeight="251661312" behindDoc="0" locked="0" layoutInCell="1" allowOverlap="1" wp14:anchorId="47AC0451" wp14:editId="00BA7320">
-            <wp:simplePos x="0" y="0"/>
-            <wp:positionH relativeFrom="margin">
-              <wp:posOffset>700405</wp:posOffset>
-            </wp:positionH>
-            <wp:positionV relativeFrom="paragraph">
-              <wp:posOffset>306070</wp:posOffset>
-            </wp:positionV>
-            <wp:extent cx="5236210" cy="2433955"/>
-            <wp:effectExtent l="0" t="0" r="2540" b="4445"/>
-            <wp:wrapTopAndBottom/>
-            <wp:docPr id="1963618250" name="Picture 1"/>
-            <wp:cNvGraphicFramePr>
-              <a:graphicFrameLocks xmlns:a="http://schemas.openxmlformats.org/drawingml/2006/main" noChangeAspect="1"/>
-            </wp:cNvGraphicFramePr>
-            <a:graphic xmlns:a="http://schemas.openxmlformats.org/drawingml/2006/main">
-              <a:graphicData uri="http://schemas.openxmlformats.org/drawingml/2006/picture">
-                <pic:pic xmlns:pic="http://schemas.openxmlformats.org/drawingml/2006/picture">
-                  <pic:nvPicPr>
-                    <pic:cNvPr id="1963618250" name=""/>
+                    <pic:cNvPr id="185262990" name=""/>
                     <pic:cNvPicPr/>
                   </pic:nvPicPr>
                   <pic:blipFill>
-                    <a:blip r:embed="rId18" cstate="print">
-                      <a:extLst>
-                        <a:ext uri="{28A0092B-C50C-407E-A947-70E740481C1C}">
-                          <a14:useLocalDpi xmlns:a14="http://schemas.microsoft.com/office/drawing/2010/main" val="0"/>
-                        </a:ext>
-                      </a:extLst>
-                    </a:blip>
+                    <a:blip r:embed="rId17"/>
                     <a:stretch>
                       <a:fillRect/>
                     </a:stretch>
@@ -8225,7 +8128,7 @@
                   <pic:spPr>
                     <a:xfrm>
                       <a:off x="0" y="0"/>
-                      <a:ext cx="5236210" cy="2433955"/>
+                      <a:ext cx="5943600" cy="2900045"/>
                     </a:xfrm>
                     <a:prstGeom prst="rect">
                       <a:avLst/>
@@ -8234,72 +8137,16 @@
                 </pic:pic>
               </a:graphicData>
             </a:graphic>
-            <wp14:sizeRelH relativeFrom="margin">
-              <wp14:pctWidth>0</wp14:pctWidth>
-            </wp14:sizeRelH>
-            <wp14:sizeRelV relativeFrom="margin">
-              <wp14:pctHeight>0</wp14:pctHeight>
-            </wp14:sizeRelV>
-          </wp:anchor>
+          </wp:inline>
         </w:drawing>
       </w:r>
-      <w:r>
-        <w:t xml:space="preserve">A page that asks for the </w:t>
-      </w:r>
-      <w:proofErr w:type="gramStart"/>
-      <w:r>
-        <w:t>users</w:t>
-      </w:r>
-      <w:proofErr w:type="gramEnd"/>
-      <w:r>
-        <w:t xml:space="preserve"> symptoms and provides the necessary feedback</w:t>
-      </w:r>
-    </w:p>
-    <w:p>
-      <w:pPr>
-        <w:ind w:left="720"/>
-        <w:jc w:val="center"/>
-        <w:rPr>
-          <w:b/>
-          <w:bCs/>
-        </w:rPr>
-      </w:pPr>
-      <w:proofErr w:type="spellStart"/>
-      <w:r>
-        <w:rPr>
-          <w:b/>
-          <w:bCs/>
-        </w:rPr>
-        <w:t>Img</w:t>
-      </w:r>
-      <w:proofErr w:type="spellEnd"/>
-      <w:r>
-        <w:rPr>
-          <w:b/>
-          <w:bCs/>
-        </w:rPr>
-        <w:t xml:space="preserve"> </w:t>
-      </w:r>
-      <w:r>
-        <w:rPr>
-          <w:b/>
-          <w:bCs/>
-        </w:rPr>
-        <w:t>4</w:t>
-      </w:r>
-      <w:r>
-        <w:rPr>
-          <w:b/>
-          <w:bCs/>
-        </w:rPr>
-        <w:t xml:space="preserve"> </w:t>
-      </w:r>
-      <w:r>
-        <w:rPr>
-          <w:b/>
-          <w:bCs/>
-        </w:rPr>
-        <w:t>Symptoms</w:t>
+    </w:p>
+    <w:p>
+      <w:pPr>
+        <w:ind w:left="1080"/>
+      </w:pPr>
+      <w:r>
+        <w:t>Image 4; Diagnostic analysis page</w:t>
       </w:r>
     </w:p>
     <w:p>
@@ -8309,17 +8156,28 @@
           <w:ilvl w:val="0"/>
           <w:numId w:val="35"/>
         </w:numPr>
-        <w:rPr>
-          <w:b/>
-          <w:bCs/>
-        </w:rPr>
-      </w:pPr>
-      <w:r>
-        <w:rPr>
-          <w:b/>
-          <w:bCs/>
-        </w:rPr>
-        <w:t>Schedule planner</w:t>
+      </w:pPr>
+      <w:r>
+        <w:t>Symptoms checker page</w:t>
+      </w:r>
+    </w:p>
+    <w:p>
+      <w:r>
+        <w:t xml:space="preserve">                     </w:t>
+      </w:r>
+      <w:r>
+        <w:t xml:space="preserve">A page that asks for the </w:t>
+      </w:r>
+      <w:proofErr w:type="gramStart"/>
+      <w:r>
+        <w:t>users</w:t>
+      </w:r>
+      <w:proofErr w:type="gramEnd"/>
+      <w:r>
+        <w:t xml:space="preserve"> symptoms and provides </w:t>
+      </w:r>
+      <w:r>
+        <w:t>diagnosis and recommendations</w:t>
       </w:r>
     </w:p>
     <w:p>
@@ -8327,75 +8185,12 @@
         <w:ind w:left="1080"/>
       </w:pPr>
       <w:r>
-        <w:t>Enables the patient to plan out doctor schedules and appointments</w:t>
-      </w:r>
-    </w:p>
-    <w:p>
-      <w:pPr>
-        <w:rPr>
-          <w:b/>
-          <w:bCs/>
-        </w:rPr>
-      </w:pPr>
-    </w:p>
-    <w:p>
-      <w:pPr>
-        <w:rPr>
-          <w:b/>
-          <w:bCs/>
-        </w:rPr>
-      </w:pPr>
-    </w:p>
-    <w:p>
-      <w:pPr>
-        <w:rPr>
-          <w:b/>
-          <w:bCs/>
-        </w:rPr>
-      </w:pPr>
-    </w:p>
-    <w:p>
-      <w:pPr>
-        <w:rPr>
-          <w:b/>
-          <w:bCs/>
-        </w:rPr>
-      </w:pPr>
-    </w:p>
-    <w:p>
-      <w:pPr>
-        <w:rPr>
-          <w:b/>
-          <w:bCs/>
-        </w:rPr>
-      </w:pPr>
-    </w:p>
-    <w:p>
-      <w:pPr>
-        <w:jc w:val="center"/>
-        <w:rPr>
-          <w:b/>
-          <w:bCs/>
-        </w:rPr>
-      </w:pPr>
-      <w:r>
-        <w:rPr>
-          <w:noProof/>
-        </w:rPr>
         <w:lastRenderedPageBreak/>
         <w:drawing>
-          <wp:anchor distT="0" distB="0" distL="114300" distR="114300" simplePos="0" relativeHeight="251664384" behindDoc="0" locked="0" layoutInCell="1" allowOverlap="1" wp14:anchorId="07371F0A" wp14:editId="3D907D09">
-            <wp:simplePos x="0" y="0"/>
-            <wp:positionH relativeFrom="margin">
-              <wp:posOffset>-129606</wp:posOffset>
-            </wp:positionH>
-            <wp:positionV relativeFrom="paragraph">
-              <wp:posOffset>330</wp:posOffset>
-            </wp:positionV>
-            <wp:extent cx="5943600" cy="2350770"/>
+          <wp:inline distT="0" distB="0" distL="0" distR="0" wp14:anchorId="7F58D90D" wp14:editId="0B81CC72">
+            <wp:extent cx="5943600" cy="2976245"/>
             <wp:effectExtent l="0" t="0" r="0" b="0"/>
-            <wp:wrapTopAndBottom/>
-            <wp:docPr id="1190264057" name="Picture 1"/>
+            <wp:docPr id="1703659021" name="Picture 1"/>
             <wp:cNvGraphicFramePr>
               <a:graphicFrameLocks xmlns:a="http://schemas.openxmlformats.org/drawingml/2006/main" noChangeAspect="1"/>
             </wp:cNvGraphicFramePr>
@@ -8403,55 +8198,101 @@
               <a:graphicData uri="http://schemas.openxmlformats.org/drawingml/2006/picture">
                 <pic:pic xmlns:pic="http://schemas.openxmlformats.org/drawingml/2006/picture">
                   <pic:nvPicPr>
-                    <pic:cNvPr id="0" name="Picture 1"/>
-                    <pic:cNvPicPr>
-                      <a:picLocks noChangeAspect="1" noChangeArrowheads="1"/>
-                    </pic:cNvPicPr>
+                    <pic:cNvPr id="1703659021" name=""/>
+                    <pic:cNvPicPr/>
                   </pic:nvPicPr>
                   <pic:blipFill>
-                    <a:blip r:embed="rId19">
-                      <a:extLst>
-                        <a:ext uri="{28A0092B-C50C-407E-A947-70E740481C1C}">
-                          <a14:useLocalDpi xmlns:a14="http://schemas.microsoft.com/office/drawing/2010/main" val="0"/>
-                        </a:ext>
-                      </a:extLst>
-                    </a:blip>
-                    <a:srcRect/>
+                    <a:blip r:embed="rId18"/>
                     <a:stretch>
                       <a:fillRect/>
                     </a:stretch>
                   </pic:blipFill>
-                  <pic:spPr bwMode="auto">
+                  <pic:spPr>
                     <a:xfrm>
                       <a:off x="0" y="0"/>
-                      <a:ext cx="5943600" cy="2350770"/>
+                      <a:ext cx="5943600" cy="2976245"/>
                     </a:xfrm>
                     <a:prstGeom prst="rect">
                       <a:avLst/>
                     </a:prstGeom>
-                    <a:noFill/>
-                    <a:ln>
-                      <a:noFill/>
-                    </a:ln>
                   </pic:spPr>
                 </pic:pic>
               </a:graphicData>
             </a:graphic>
-            <wp14:sizeRelV relativeFrom="margin">
-              <wp14:pctHeight>0</wp14:pctHeight>
-            </wp14:sizeRelV>
-          </wp:anchor>
+          </wp:inline>
         </w:drawing>
       </w:r>
-      <w:proofErr w:type="spellStart"/>
-      <w:r>
-        <w:rPr>
-          <w:b/>
-          <w:bCs/>
-        </w:rPr>
-        <w:t>Img</w:t>
-      </w:r>
-      <w:proofErr w:type="spellEnd"/>
+    </w:p>
+    <w:p>
+      <w:pPr>
+        <w:ind w:left="1080"/>
+      </w:pPr>
+      <w:r>
+        <w:drawing>
+          <wp:inline distT="0" distB="0" distL="0" distR="0" wp14:anchorId="2B71C555" wp14:editId="0006B3B8">
+            <wp:extent cx="5943600" cy="2998470"/>
+            <wp:effectExtent l="0" t="0" r="0" b="0"/>
+            <wp:docPr id="762070925" name="Picture 1"/>
+            <wp:cNvGraphicFramePr>
+              <a:graphicFrameLocks xmlns:a="http://schemas.openxmlformats.org/drawingml/2006/main" noChangeAspect="1"/>
+            </wp:cNvGraphicFramePr>
+            <a:graphic xmlns:a="http://schemas.openxmlformats.org/drawingml/2006/main">
+              <a:graphicData uri="http://schemas.openxmlformats.org/drawingml/2006/picture">
+                <pic:pic xmlns:pic="http://schemas.openxmlformats.org/drawingml/2006/picture">
+                  <pic:nvPicPr>
+                    <pic:cNvPr id="762070925" name=""/>
+                    <pic:cNvPicPr/>
+                  </pic:nvPicPr>
+                  <pic:blipFill>
+                    <a:blip r:embed="rId19"/>
+                    <a:stretch>
+                      <a:fillRect/>
+                    </a:stretch>
+                  </pic:blipFill>
+                  <pic:spPr>
+                    <a:xfrm>
+                      <a:off x="0" y="0"/>
+                      <a:ext cx="5943600" cy="2998470"/>
+                    </a:xfrm>
+                    <a:prstGeom prst="rect">
+                      <a:avLst/>
+                    </a:prstGeom>
+                  </pic:spPr>
+                </pic:pic>
+              </a:graphicData>
+            </a:graphic>
+          </wp:inline>
+        </w:drawing>
+      </w:r>
+    </w:p>
+    <w:p>
+      <w:pPr>
+        <w:rPr>
+          <w:b/>
+          <w:bCs/>
+        </w:rPr>
+      </w:pPr>
+      <w:r>
+        <w:rPr>
+          <w:b/>
+          <w:bCs/>
+        </w:rPr>
+        <w:t xml:space="preserve">                    Image </w:t>
+      </w:r>
+      <w:r>
+        <w:rPr>
+          <w:b/>
+          <w:bCs/>
+        </w:rPr>
+        <w:t>5</w:t>
+      </w:r>
+      <w:r>
+        <w:rPr>
+          <w:b/>
+          <w:bCs/>
+        </w:rPr>
+        <w:t>;</w:t>
+      </w:r>
       <w:r>
         <w:rPr>
           <w:b/>
@@ -8464,13 +8305,93 @@
           <w:b/>
           <w:bCs/>
         </w:rPr>
-        <w:t>4</w:t>
-      </w:r>
-      <w:r>
-        <w:rPr>
-          <w:b/>
-          <w:bCs/>
-        </w:rPr>
+        <w:t>Symptoms</w:t>
+      </w:r>
+      <w:r>
+        <w:rPr>
+          <w:b/>
+          <w:bCs/>
+        </w:rPr>
+        <w:t xml:space="preserve"> checker page</w:t>
+      </w:r>
+    </w:p>
+    <w:p>
+      <w:pPr>
+        <w:pStyle w:val="ListParagraph"/>
+        <w:numPr>
+          <w:ilvl w:val="0"/>
+          <w:numId w:val="35"/>
+        </w:numPr>
+        <w:rPr>
+          <w:b/>
+          <w:bCs/>
+        </w:rPr>
+      </w:pPr>
+      <w:r>
+        <w:rPr>
+          <w:b/>
+          <w:bCs/>
+        </w:rPr>
+        <w:t>Medication planner/</w:t>
+      </w:r>
+      <w:r>
+        <w:rPr>
+          <w:b/>
+          <w:bCs/>
+        </w:rPr>
+        <w:t>Schedule planner</w:t>
+      </w:r>
+    </w:p>
+    <w:p>
+      <w:pPr>
+        <w:ind w:left="1080"/>
+      </w:pPr>
+      <w:r>
+        <w:lastRenderedPageBreak/>
+        <w:t>Enables the patient to plan out doctor schedules and appointments</w:t>
+      </w:r>
+      <w:r>
+        <w:rPr>
+          <w:b/>
+          <w:bCs/>
+        </w:rPr>
+        <w:drawing>
+          <wp:inline distT="0" distB="0" distL="0" distR="0" wp14:anchorId="38EB8C1D" wp14:editId="0D374AE4">
+            <wp:extent cx="6105525" cy="2929890"/>
+            <wp:effectExtent l="0" t="0" r="9525" b="3810"/>
+            <wp:docPr id="987023437" name="Picture 1"/>
+            <wp:cNvGraphicFramePr>
+              <a:graphicFrameLocks xmlns:a="http://schemas.openxmlformats.org/drawingml/2006/main" noChangeAspect="1"/>
+            </wp:cNvGraphicFramePr>
+            <a:graphic xmlns:a="http://schemas.openxmlformats.org/drawingml/2006/main">
+              <a:graphicData uri="http://schemas.openxmlformats.org/drawingml/2006/picture">
+                <pic:pic xmlns:pic="http://schemas.openxmlformats.org/drawingml/2006/picture">
+                  <pic:nvPicPr>
+                    <pic:cNvPr id="987023437" name=""/>
+                    <pic:cNvPicPr/>
+                  </pic:nvPicPr>
+                  <pic:blipFill>
+                    <a:blip r:embed="rId20"/>
+                    <a:stretch>
+                      <a:fillRect/>
+                    </a:stretch>
+                  </pic:blipFill>
+                  <pic:spPr>
+                    <a:xfrm>
+                      <a:off x="0" y="0"/>
+                      <a:ext cx="6105525" cy="2929890"/>
+                    </a:xfrm>
+                    <a:prstGeom prst="rect">
+                      <a:avLst/>
+                    </a:prstGeom>
+                  </pic:spPr>
+                </pic:pic>
+              </a:graphicData>
+            </a:graphic>
+          </wp:inline>
+        </w:drawing>
+      </w:r>
+      <w:r>
         <w:t xml:space="preserve"> </w:t>
       </w:r>
       <w:r>
@@ -8478,6 +8399,55 @@
           <w:b/>
           <w:bCs/>
         </w:rPr>
+        <w:t>Im</w:t>
+      </w:r>
+      <w:r>
+        <w:rPr>
+          <w:b/>
+          <w:bCs/>
+        </w:rPr>
+        <w:t>a</w:t>
+      </w:r>
+      <w:r>
+        <w:rPr>
+          <w:b/>
+          <w:bCs/>
+        </w:rPr>
+        <w:t>g</w:t>
+      </w:r>
+      <w:r>
+        <w:rPr>
+          <w:b/>
+          <w:bCs/>
+        </w:rPr>
+        <w:t>e</w:t>
+      </w:r>
+      <w:r>
+        <w:rPr>
+          <w:b/>
+          <w:bCs/>
+        </w:rPr>
+        <w:t xml:space="preserve"> </w:t>
+      </w:r>
+      <w:r>
+        <w:rPr>
+          <w:b/>
+          <w:bCs/>
+        </w:rPr>
+        <w:t>6</w:t>
+      </w:r>
+      <w:r>
+        <w:rPr>
+          <w:b/>
+          <w:bCs/>
+        </w:rPr>
+        <w:t xml:space="preserve">; </w:t>
+      </w:r>
+      <w:r>
+        <w:rPr>
+          <w:b/>
+          <w:bCs/>
+        </w:rPr>
         <w:t>Schedule planner</w:t>
       </w:r>
     </w:p>
@@ -8491,11 +8461,130 @@
     </w:p>
     <w:p>
       <w:pPr>
-        <w:rPr>
-          <w:b/>
-          <w:bCs/>
-        </w:rPr>
-      </w:pPr>
+        <w:pStyle w:val="ListParagraph"/>
+        <w:numPr>
+          <w:ilvl w:val="0"/>
+          <w:numId w:val="35"/>
+        </w:numPr>
+        <w:rPr>
+          <w:b/>
+          <w:bCs/>
+        </w:rPr>
+      </w:pPr>
+      <w:r>
+        <w:rPr>
+          <w:b/>
+          <w:bCs/>
+        </w:rPr>
+        <w:t xml:space="preserve">Support &amp; resources page </w:t>
+      </w:r>
+    </w:p>
+    <w:p>
+      <w:pPr>
+        <w:pStyle w:val="ListParagraph"/>
+        <w:ind w:left="1440"/>
+        <w:rPr>
+          <w:b/>
+          <w:bCs/>
+        </w:rPr>
+      </w:pPr>
+      <w:r>
+        <w:rPr>
+          <w:b/>
+          <w:bCs/>
+        </w:rPr>
+        <w:t>This page provides the user with support resources such as condition management articles, videos, journals and other important healthcare tips</w:t>
+      </w:r>
+    </w:p>
+    <w:p>
+      <w:pPr>
+        <w:pStyle w:val="ListParagraph"/>
+        <w:ind w:left="1440"/>
+        <w:rPr>
+          <w:b/>
+          <w:bCs/>
+        </w:rPr>
+      </w:pPr>
+    </w:p>
+    <w:p>
+      <w:pPr>
+        <w:pStyle w:val="ListParagraph"/>
+        <w:ind w:left="1440"/>
+        <w:rPr>
+          <w:b/>
+          <w:bCs/>
+        </w:rPr>
+      </w:pPr>
+      <w:r>
+        <w:rPr>
+          <w:b/>
+          <w:bCs/>
+        </w:rPr>
+        <w:drawing>
+          <wp:inline distT="0" distB="0" distL="0" distR="0" wp14:anchorId="2BBC7784" wp14:editId="4DD686AA">
+            <wp:extent cx="5943600" cy="2907665"/>
+            <wp:effectExtent l="0" t="0" r="0" b="6985"/>
+            <wp:docPr id="1531649606" name="Picture 1"/>
+            <wp:cNvGraphicFramePr>
+              <a:graphicFrameLocks xmlns:a="http://schemas.openxmlformats.org/drawingml/2006/main" noChangeAspect="1"/>
+            </wp:cNvGraphicFramePr>
+            <a:graphic xmlns:a="http://schemas.openxmlformats.org/drawingml/2006/main">
+              <a:graphicData uri="http://schemas.openxmlformats.org/drawingml/2006/picture">
+                <pic:pic xmlns:pic="http://schemas.openxmlformats.org/drawingml/2006/picture">
+                  <pic:nvPicPr>
+                    <pic:cNvPr id="1531649606" name=""/>
+                    <pic:cNvPicPr/>
+                  </pic:nvPicPr>
+                  <pic:blipFill>
+                    <a:blip r:embed="rId21"/>
+                    <a:stretch>
+                      <a:fillRect/>
+                    </a:stretch>
+                  </pic:blipFill>
+                  <pic:spPr>
+                    <a:xfrm>
+                      <a:off x="0" y="0"/>
+                      <a:ext cx="5943600" cy="2907665"/>
+                    </a:xfrm>
+                    <a:prstGeom prst="rect">
+                      <a:avLst/>
+                    </a:prstGeom>
+                  </pic:spPr>
+                </pic:pic>
+              </a:graphicData>
+            </a:graphic>
+          </wp:inline>
+        </w:drawing>
+      </w:r>
+    </w:p>
+    <w:p>
+      <w:pPr>
+        <w:rPr>
+          <w:b/>
+          <w:bCs/>
+        </w:rPr>
+      </w:pPr>
+      <w:r>
+        <w:rPr>
+          <w:b/>
+          <w:bCs/>
+        </w:rPr>
+        <w:t xml:space="preserve">                          Image </w:t>
+      </w:r>
+      <w:r>
+        <w:rPr>
+          <w:b/>
+          <w:bCs/>
+        </w:rPr>
+        <w:t>7</w:t>
+      </w:r>
+      <w:r>
+        <w:rPr>
+          <w:b/>
+          <w:bCs/>
+        </w:rPr>
+        <w:t>; Support &amp; resources</w:t>
+      </w:r>
     </w:p>
     <w:p>
       <w:pPr>
@@ -8548,6 +8637,7 @@
           <w:b/>
           <w:bCs/>
         </w:rPr>
+        <w:lastRenderedPageBreak/>
         <w:t>Presentation Tier:</w:t>
       </w:r>
       <w:r>
@@ -8662,7 +8752,6 @@
       </w:pPr>
       <w:bookmarkStart w:id="43" w:name="_Toc194483789"/>
       <w:r>
-        <w:lastRenderedPageBreak/>
         <w:t>Chapter 5</w:t>
       </w:r>
       <w:bookmarkEnd w:id="43"/>
@@ -8774,6 +8863,7 @@
           <w:b/>
           <w:bCs/>
         </w:rPr>
+        <w:lastRenderedPageBreak/>
         <w:t>Programming Languages:</w:t>
       </w:r>
       <w:r>
@@ -8940,7 +9030,6 @@
           <w:b/>
           <w:bCs/>
         </w:rPr>
-        <w:lastRenderedPageBreak/>
         <w:t>Iterative Prototyping:</w:t>
       </w:r>
       <w:r>
@@ -9102,6 +9191,7 @@
           <w:b/>
           <w:bCs/>
         </w:rPr>
+        <w:lastRenderedPageBreak/>
         <w:t>Security Testing:</w:t>
       </w:r>
       <w:r>
@@ -9462,14 +9552,7 @@
         </w:numPr>
       </w:pPr>
       <w:r>
-        <w:rPr>
-          <w:b/>
-          <w:bCs/>
-        </w:rPr>
-        <w:t>Enhancing AI Models:</w:t>
-      </w:r>
-      <w:r>
-        <w:t xml:space="preserve"> Further refine the machine learning algorithms with larger and more diverse datasets.</w:t>
+        <w:t>Integration with Existing Healthcare Systems: An AI diagnostic system must seamlessly integrate into existing workflows to avoid disrupting healthcare delivery. Design the system to integrate with electronic health records (EHRs), laboratory information systems, and other healthcare IT platforms. Ensure compatibility with various devices (e.g., desktops, tablets, smartphones) and operating systems.</w:t>
       </w:r>
     </w:p>
     <w:p>
@@ -9484,10 +9567,10 @@
           <w:b/>
           <w:bCs/>
         </w:rPr>
-        <w:t>Expanding Pilot Studies:</w:t>
-      </w:r>
-      <w:r>
-        <w:t xml:space="preserve"> Conduct larger-scale user trials to gather more comprehensive feedback.</w:t>
+        <w:t>Enhancing AI Models:</w:t>
+      </w:r>
+      <w:r>
+        <w:t xml:space="preserve"> Further refine the machine learning algorithms with larger and more diverse datasets.</w:t>
       </w:r>
     </w:p>
     <w:p>
@@ -9496,17 +9579,47 @@
           <w:ilvl w:val="0"/>
           <w:numId w:val="34"/>
         </w:numPr>
-      </w:pPr>
-      <w:r>
-        <w:rPr>
-          <w:b/>
-          <w:bCs/>
-        </w:rPr>
-        <w:lastRenderedPageBreak/>
-        <w:t>Interface Improvements:</w:t>
-      </w:r>
-      <w:r>
-        <w:t xml:space="preserve"> Continue refining the user interface for even greater ease of use and accessibility.</w:t>
+        <w:rPr>
+          <w:b/>
+          <w:bCs/>
+        </w:rPr>
+      </w:pPr>
+      <w:r>
+        <w:rPr>
+          <w:b/>
+          <w:bCs/>
+        </w:rPr>
+        <w:t xml:space="preserve">Building a Doctor AI Diagnostic and Disease Management Interface that is connected to </w:t>
+      </w:r>
+      <w:r>
+        <w:rPr>
+          <w:b/>
+          <w:bCs/>
+        </w:rPr>
+        <w:t>the</w:t>
+      </w:r>
+      <w:r>
+        <w:rPr>
+          <w:b/>
+          <w:bCs/>
+        </w:rPr>
+        <w:t xml:space="preserve"> Patient Interface</w:t>
+      </w:r>
+      <w:r>
+        <w:rPr>
+          <w:b/>
+          <w:bCs/>
+        </w:rPr>
+        <w:t xml:space="preserve">: </w:t>
+      </w:r>
+      <w:r>
+        <w:t>a</w:t>
+      </w:r>
+      <w:r>
+        <w:t xml:space="preserve"> platform designed for healthcare professionals () to assist with diagnosing diseases, managing patient care plans, and monitoring patient progress using AI-driven insights</w:t>
+      </w:r>
+      <w:r>
+        <w:t>. This system should work with the patient diagnostic and disease management interface</w:t>
       </w:r>
     </w:p>
     <w:p>
@@ -9521,10 +9634,52 @@
           <w:b/>
           <w:bCs/>
         </w:rPr>
-        <w:t>Future Integration:</w:t>
-      </w:r>
-      <w:r>
-        <w:t xml:space="preserve"> Explore the possibility of integrating additional data sources (e.g., wearables in future iterations) once the core system is stable.</w:t>
+        <w:t>Expanding Pilot Studies:</w:t>
+      </w:r>
+      <w:r>
+        <w:t xml:space="preserve"> Conduct larger-scale user trials to gather more comprehensive feedback.</w:t>
+      </w:r>
+    </w:p>
+    <w:p>
+      <w:pPr>
+        <w:numPr>
+          <w:ilvl w:val="0"/>
+          <w:numId w:val="34"/>
+        </w:numPr>
+      </w:pPr>
+      <w:r>
+        <w:rPr>
+          <w:b/>
+          <w:bCs/>
+        </w:rPr>
+        <w:t>Interface Improvements:</w:t>
+      </w:r>
+      <w:r>
+        <w:t xml:space="preserve"> Continue refining the user interface for even greater ease of use and accessibility.</w:t>
+      </w:r>
+    </w:p>
+    <w:p>
+      <w:pPr>
+        <w:numPr>
+          <w:ilvl w:val="0"/>
+          <w:numId w:val="34"/>
+        </w:numPr>
+      </w:pPr>
+      <w:r>
+        <w:rPr>
+          <w:b/>
+          <w:bCs/>
+        </w:rPr>
+        <w:t>Address Ethical and Legal Considerations</w:t>
+      </w:r>
+      <w:r>
+        <w:t xml:space="preserve">: Ethical lapses and legal non-compliance can undermine trust, lead to liability issues, and harm </w:t>
+      </w:r>
+      <w:r>
+        <w:t>patients. We</w:t>
+      </w:r>
+      <w:r>
+        <w:t xml:space="preserve"> recommend establishing clear guidelines on how the AI system should be used, conduct rigorous testing and validation to ensure the system meets regulatory standards and engage ethicists and legal experts during development to address potential biases, fairness concerns, and accountability issues.</w:t>
       </w:r>
     </w:p>
     <w:p>
@@ -9538,6 +9693,7 @@
       </w:pPr>
       <w:bookmarkStart w:id="56" w:name="_Toc194483802"/>
       <w:r>
+        <w:lastRenderedPageBreak/>
         <w:t>5.7 Summary</w:t>
       </w:r>
       <w:bookmarkEnd w:id="56"/>
@@ -9841,7 +9997,6 @@
     </w:p>
     <w:p>
       <w:r>
-        <w:lastRenderedPageBreak/>
         <w:t xml:space="preserve">Kaur, S., Singla, J., </w:t>
       </w:r>
       <w:proofErr w:type="spellStart"/>
@@ -9924,6 +10079,7 @@
     </w:p>
     <w:p>
       <w:r>
+        <w:lastRenderedPageBreak/>
         <w:t>Kulikowski, C. A. (1980). Artificial intelligence methods and systems for medical consultation. </w:t>
       </w:r>
       <w:r>
@@ -10317,7 +10473,6 @@
     </w:p>
     <w:p>
       <w:r>
-        <w:lastRenderedPageBreak/>
         <w:t>Alam, L., &amp; Mueller, S. (2021). Examining the effect of explanation on satisfaction and trust in AI diagnostic systems. </w:t>
       </w:r>
       <w:r>
@@ -10363,6 +10518,7 @@
     </w:p>
     <w:p>
       <w:r>
+        <w:lastRenderedPageBreak/>
         <w:t>Tariq, M., Hayat, Y., Hussain, A., Tariq, A., &amp; Rasool, S. (2024). Principles and perspectives in medical diagnostic systems employing artificial intelligence (AI) algorithms. </w:t>
       </w:r>
       <w:r>
@@ -10508,7 +10664,7 @@
     <w:p>
       <w:r>
         <w:pict w14:anchorId="3FA6A397">
-          <v:rect id="_x0000_i1049" style="width:0;height:0" o:hralign="center" o:hrstd="t" o:hrnoshade="t" o:hr="t" fillcolor="#fafafc" stroked="f"/>
+          <v:rect id="_x0000_i1025" style="width:0;height:0" o:hralign="center" o:hrstd="t" o:hrnoshade="t" o:hr="t" fillcolor="#fafafc" stroked="f"/>
         </w:pict>
       </w:r>
     </w:p>
@@ -10611,7 +10767,6 @@
         </w:numPr>
       </w:pPr>
       <w:r>
-        <w:lastRenderedPageBreak/>
         <w:t>Lack of personalized treatment plans</w:t>
       </w:r>
     </w:p>
@@ -10656,6 +10811,7 @@
         </w:numPr>
       </w:pPr>
       <w:r>
+        <w:lastRenderedPageBreak/>
         <w:t>Other</w:t>
       </w:r>
     </w:p>
@@ -10740,7 +10896,7 @@
     <w:p>
       <w:r>
         <w:pict w14:anchorId="76DEAB3F">
-          <v:rect id="_x0000_i1050" style="width:0;height:0" o:hralign="center" o:hrstd="t" o:hrnoshade="t" o:hr="t" fillcolor="#fafafc" stroked="f"/>
+          <v:rect id="_x0000_i1026" style="width:0;height:0" o:hralign="center" o:hrstd="t" o:hrnoshade="t" o:hr="t" fillcolor="#fafafc" stroked="f"/>
         </w:pict>
       </w:r>
     </w:p>
@@ -10857,7 +11013,7 @@
     <w:p>
       <w:r>
         <w:pict w14:anchorId="575C9675">
-          <v:rect id="_x0000_i1051" style="width:0;height:0" o:hralign="center" o:hrstd="t" o:hrnoshade="t" o:hr="t" fillcolor="#fafafc" stroked="f"/>
+          <v:rect id="_x0000_i1027" style="width:0;height:0" o:hralign="center" o:hrstd="t" o:hrnoshade="t" o:hr="t" fillcolor="#fafafc" stroked="f"/>
         </w:pict>
       </w:r>
     </w:p>
@@ -10902,7 +11058,6 @@
         </w:numPr>
       </w:pPr>
       <w:r>
-        <w:lastRenderedPageBreak/>
         <w:t>Personalized treatment recommendations</w:t>
       </w:r>
     </w:p>
@@ -10953,6 +11108,7 @@
         </w:numPr>
       </w:pPr>
       <w:r>
+        <w:lastRenderedPageBreak/>
         <w:t xml:space="preserve">Other </w:t>
       </w:r>
     </w:p>
@@ -11056,7 +11212,7 @@
       </w:r>
       <w:r>
         <w:pict w14:anchorId="1604E90A">
-          <v:rect id="_x0000_i1052" style="width:0;height:0" o:hralign="center" o:hrstd="t" o:hrnoshade="t" o:hr="t" fillcolor="#fafafc" stroked="f"/>
+          <v:rect id="_x0000_i1028" style="width:0;height:0" o:hralign="center" o:hrstd="t" o:hrnoshade="t" o:hr="t" fillcolor="#fafafc" stroked="f"/>
         </w:pict>
       </w:r>
     </w:p>

</xml_diff>